<commit_message>
refs:#279 -new preference alert windows -new option for skipping size and post validation of archives -new icons -new license agreement
</commit_message>
<xml_diff>
--- a/doc/data-organizer-troubleshooting.docx
+++ b/doc/data-organizer-troubleshooting.docx
@@ -1,85 +1,54 @@
 
 <file path=word/document.xml><?xml version="1.0" encoding="utf-8"?>
-<w:document xmlns:ve="http://schemas.openxmlformats.org/markup-compatibility/2006" xmlns:o="urn:schemas-microsoft-com:office:office" xmlns:r="http://schemas.openxmlformats.org/officeDocument/2006/relationships" xmlns:m="http://schemas.openxmlformats.org/officeDocument/2006/math" xmlns:v="urn:schemas-microsoft-com:vml" xmlns:wp="http://schemas.openxmlformats.org/drawingml/2006/wordprocessingDrawing" xmlns:w10="urn:schemas-microsoft-com:office:word" xmlns:w="http://schemas.openxmlformats.org/wordprocessingml/2006/main" xmlns:wne="http://schemas.microsoft.com/office/word/2006/wordml">
+<w:document xmlns:wpc="http://schemas.microsoft.com/office/word/2010/wordprocessingCanvas" xmlns:mc="http://schemas.openxmlformats.org/markup-compatibility/2006" xmlns:o="urn:schemas-microsoft-com:office:office" xmlns:r="http://schemas.openxmlformats.org/officeDocument/2006/relationships" xmlns:m="http://schemas.openxmlformats.org/officeDocument/2006/math" xmlns:v="urn:schemas-microsoft-com:vml" xmlns:wp14="http://schemas.microsoft.com/office/word/2010/wordprocessingDrawing" xmlns:wp="http://schemas.openxmlformats.org/drawingml/2006/wordprocessingDrawing" xmlns:w10="urn:schemas-microsoft-com:office:word" xmlns:w="http://schemas.openxmlformats.org/wordprocessingml/2006/main" xmlns:w14="http://schemas.microsoft.com/office/word/2010/wordml" xmlns:w15="http://schemas.microsoft.com/office/word/2012/wordml" xmlns:wpg="http://schemas.microsoft.com/office/word/2010/wordprocessingGroup" xmlns:wpi="http://schemas.microsoft.com/office/word/2010/wordprocessingInk" xmlns:wne="http://schemas.microsoft.com/office/word/2006/wordml" xmlns:wps="http://schemas.microsoft.com/office/word/2010/wordprocessingShape" mc:Ignorable="w14 w15 wp14">
   <w:body>
     <w:p>
       <w:pPr>
         <w:pStyle w:val="Titre"/>
-      </w:pPr>
+        <w:rPr>
+          <w:lang w:val="fr-FR"/>
+        </w:rPr>
+      </w:pPr>
+      <w:proofErr w:type="spellStart"/>
+      <w:r>
+        <w:rPr>
+          <w:iCs/>
+          <w:lang w:val="fr-FR"/>
+        </w:rPr>
+        <w:t>Antares_Data_Organizer</w:t>
+      </w:r>
+      <w:proofErr w:type="spellEnd"/>
+      <w:r>
+        <w:rPr>
+          <w:iCs/>
+          <w:lang w:val="fr-FR"/>
+        </w:rPr>
+        <w:t xml:space="preserve"> 2.0.0 </w:t>
+      </w:r>
     </w:p>
     <w:p>
       <w:pPr>
         <w:pStyle w:val="Titre"/>
         <w:rPr>
+          <w:iCs/>
+          <w:lang w:val="fr-FR"/>
+        </w:rPr>
+      </w:pPr>
+      <w:r>
+        <w:rPr>
+          <w:iCs/>
+          <w:lang w:val="fr-FR"/>
+        </w:rPr>
+        <w:t>TROUBLESHOOTING NOTES</w:t>
+      </w:r>
+    </w:p>
+    <w:p>
+      <w:pPr>
+        <w:pStyle w:val="Titre"/>
+        <w:rPr>
           <w:sz w:val="28"/>
           <w:szCs w:val="28"/>
         </w:rPr>
-      </w:pPr>
-      <w:r>
-        <w:rPr>
-          <w:sz w:val="28"/>
-          <w:szCs w:val="28"/>
-        </w:rPr>
-        <w:t>ANTARES</w:t>
-      </w:r>
-      <w:r>
-        <w:rPr>
-          <w:sz w:val="28"/>
-          <w:szCs w:val="28"/>
-        </w:rPr>
-        <w:t xml:space="preserve"> 6.x</w:t>
-      </w:r>
-    </w:p>
-    <w:p>
-      <w:pPr>
-        <w:pStyle w:val="Titre"/>
-        <w:rPr>
-          <w:sz w:val="28"/>
-          <w:szCs w:val="28"/>
-        </w:rPr>
-      </w:pPr>
-      <w:r>
-        <w:rPr>
-          <w:sz w:val="28"/>
-          <w:szCs w:val="28"/>
-        </w:rPr>
-        <w:t>DATA ORGANIZER</w:t>
-      </w:r>
-      <w:r>
-        <w:rPr>
-          <w:sz w:val="28"/>
-          <w:szCs w:val="28"/>
-        </w:rPr>
-        <w:t xml:space="preserve"> 1.</w:t>
-      </w:r>
-      <w:r>
-        <w:rPr>
-          <w:sz w:val="28"/>
-          <w:szCs w:val="28"/>
-        </w:rPr>
-        <w:t>0</w:t>
-      </w:r>
-    </w:p>
-    <w:p>
-      <w:pPr>
-        <w:pStyle w:val="Titre"/>
-        <w:rPr>
-          <w:sz w:val="28"/>
-          <w:szCs w:val="28"/>
-        </w:rPr>
-      </w:pPr>
-      <w:r>
-        <w:rPr>
-          <w:sz w:val="28"/>
-          <w:szCs w:val="28"/>
-        </w:rPr>
-        <w:t>TROUBLESHOOTING NOTES</w:t>
-      </w:r>
-    </w:p>
-    <w:p>
-      <w:pPr>
-        <w:pStyle w:val="Titre"/>
-        <w:jc w:val="left"/>
       </w:pPr>
     </w:p>
     <w:p>
@@ -90,15 +59,15 @@
         <w:rPr>
           <w:b w:val="0"/>
           <w:i w:val="0"/>
-          <w:sz w:val="20"/>
-          <w:szCs w:val="20"/>
-        </w:rPr>
-      </w:pPr>
-      <w:r>
-        <w:rPr>
-          <w:i w:val="0"/>
-          <w:sz w:val="20"/>
-          <w:szCs w:val="20"/>
+          <w:sz w:val="18"/>
+          <w:szCs w:val="18"/>
+        </w:rPr>
+      </w:pPr>
+      <w:r>
+        <w:rPr>
+          <w:i w:val="0"/>
+          <w:sz w:val="18"/>
+          <w:szCs w:val="18"/>
         </w:rPr>
         <w:t>Problem:</w:t>
       </w:r>
@@ -106,73 +75,10 @@
         <w:rPr>
           <w:b w:val="0"/>
           <w:i w:val="0"/>
-          <w:sz w:val="20"/>
-          <w:szCs w:val="20"/>
-        </w:rPr>
-        <w:t xml:space="preserve"> </w:t>
-      </w:r>
-      <w:r>
-        <w:rPr>
-          <w:b w:val="0"/>
-          <w:i w:val="0"/>
-          <w:sz w:val="20"/>
-          <w:szCs w:val="20"/>
-        </w:rPr>
-        <w:t xml:space="preserve">The data manager does not find </w:t>
-      </w:r>
-      <w:r>
-        <w:rPr>
-          <w:b w:val="0"/>
-          <w:i w:val="0"/>
-          <w:sz w:val="20"/>
-          <w:szCs w:val="20"/>
-        </w:rPr>
-        <w:t xml:space="preserve">all of the </w:t>
-      </w:r>
-      <w:r>
-        <w:rPr>
-          <w:b w:val="0"/>
-          <w:i w:val="0"/>
-          <w:sz w:val="20"/>
-          <w:szCs w:val="20"/>
-        </w:rPr>
-        <w:t>studies</w:t>
-      </w:r>
-      <w:r>
-        <w:rPr>
-          <w:b w:val="0"/>
-          <w:i w:val="0"/>
-          <w:sz w:val="20"/>
-          <w:szCs w:val="20"/>
-        </w:rPr>
-        <w:t xml:space="preserve">/archives </w:t>
-      </w:r>
-      <w:r>
-        <w:rPr>
-          <w:b w:val="0"/>
-          <w:i w:val="0"/>
-          <w:sz w:val="20"/>
-          <w:szCs w:val="20"/>
-        </w:rPr>
-        <w:t>located</w:t>
-      </w:r>
-      <w:r>
-        <w:rPr>
-          <w:b w:val="0"/>
-          <w:i w:val="0"/>
-          <w:sz w:val="20"/>
-          <w:szCs w:val="20"/>
-        </w:rPr>
-        <w:t xml:space="preserve"> within the “origin portfolio”</w:t>
-      </w:r>
-      <w:r>
-        <w:rPr>
-          <w:b w:val="0"/>
-          <w:i w:val="0"/>
-          <w:sz w:val="20"/>
-          <w:szCs w:val="20"/>
-        </w:rPr>
-        <w:t>.</w:t>
+          <w:sz w:val="18"/>
+          <w:szCs w:val="18"/>
+        </w:rPr>
+        <w:t xml:space="preserve"> The data manager does not find all of the studies/archives located within the “origin portfolio”.</w:t>
       </w:r>
     </w:p>
     <w:p>
@@ -183,15 +89,15 @@
         <w:rPr>
           <w:b w:val="0"/>
           <w:i w:val="0"/>
-          <w:sz w:val="20"/>
-          <w:szCs w:val="20"/>
-        </w:rPr>
-      </w:pPr>
-      <w:r>
-        <w:rPr>
-          <w:i w:val="0"/>
-          <w:sz w:val="20"/>
-          <w:szCs w:val="20"/>
+          <w:sz w:val="18"/>
+          <w:szCs w:val="18"/>
+        </w:rPr>
+      </w:pPr>
+      <w:r>
+        <w:rPr>
+          <w:i w:val="0"/>
+          <w:sz w:val="18"/>
+          <w:szCs w:val="18"/>
         </w:rPr>
         <w:t xml:space="preserve">Solution: </w:t>
       </w:r>
@@ -199,136 +105,10 @@
         <w:rPr>
           <w:b w:val="0"/>
           <w:i w:val="0"/>
-          <w:sz w:val="20"/>
-          <w:szCs w:val="20"/>
-        </w:rPr>
-        <w:t xml:space="preserve">The exploration carried out by the data manager within the origin portfolio is limited to a depth of ten levels. Items located deeper than that cannot be found. </w:t>
-      </w:r>
-      <w:r>
-        <w:rPr>
-          <w:b w:val="0"/>
-          <w:i w:val="0"/>
-          <w:sz w:val="20"/>
-          <w:szCs w:val="20"/>
-        </w:rPr>
-        <w:t xml:space="preserve">A valid portfolio for the Data Organizer is a folder </w:t>
-      </w:r>
-      <w:r>
-        <w:rPr>
-          <w:b w:val="0"/>
-          <w:i w:val="0"/>
-          <w:sz w:val="20"/>
-          <w:szCs w:val="20"/>
-        </w:rPr>
-        <w:t xml:space="preserve">in which </w:t>
-      </w:r>
-      <w:r>
-        <w:rPr>
-          <w:b w:val="0"/>
-          <w:i w:val="0"/>
-          <w:sz w:val="20"/>
-          <w:szCs w:val="20"/>
-        </w:rPr>
-        <w:t xml:space="preserve">all </w:t>
-      </w:r>
-      <w:r>
-        <w:rPr>
-          <w:b w:val="0"/>
-          <w:i w:val="0"/>
-          <w:sz w:val="20"/>
-          <w:szCs w:val="20"/>
-        </w:rPr>
-        <w:t xml:space="preserve">items </w:t>
-      </w:r>
-      <w:r>
-        <w:rPr>
-          <w:b w:val="0"/>
-          <w:i w:val="0"/>
-          <w:sz w:val="20"/>
-          <w:szCs w:val="20"/>
-        </w:rPr>
-        <w:t>to find a</w:t>
-      </w:r>
-      <w:r>
-        <w:rPr>
-          <w:b w:val="0"/>
-          <w:i w:val="0"/>
-          <w:sz w:val="20"/>
-          <w:szCs w:val="20"/>
-        </w:rPr>
-        <w:t xml:space="preserve">re </w:t>
-      </w:r>
-      <w:r>
-        <w:rPr>
-          <w:b w:val="0"/>
-          <w:i w:val="0"/>
-          <w:sz w:val="20"/>
-          <w:szCs w:val="20"/>
-        </w:rPr>
-        <w:t xml:space="preserve">located </w:t>
-      </w:r>
-      <w:r>
-        <w:rPr>
-          <w:b w:val="0"/>
-          <w:i w:val="0"/>
-          <w:sz w:val="20"/>
-          <w:szCs w:val="20"/>
-        </w:rPr>
-        <w:t xml:space="preserve">no </w:t>
-      </w:r>
-      <w:r>
-        <w:rPr>
-          <w:b w:val="0"/>
-          <w:i w:val="0"/>
-          <w:sz w:val="20"/>
-          <w:szCs w:val="20"/>
-        </w:rPr>
-        <w:t>deeper</w:t>
-      </w:r>
-      <w:r>
-        <w:rPr>
-          <w:b w:val="0"/>
-          <w:i w:val="0"/>
-          <w:sz w:val="20"/>
-          <w:szCs w:val="20"/>
-        </w:rPr>
-        <w:t xml:space="preserve"> than ten</w:t>
-      </w:r>
-      <w:r>
-        <w:rPr>
-          <w:b w:val="0"/>
-          <w:i w:val="0"/>
-          <w:sz w:val="20"/>
-          <w:szCs w:val="20"/>
-        </w:rPr>
-        <w:t xml:space="preserve"> </w:t>
-      </w:r>
-      <w:r>
-        <w:rPr>
-          <w:b w:val="0"/>
-          <w:i w:val="0"/>
-          <w:sz w:val="20"/>
-          <w:szCs w:val="20"/>
-        </w:rPr>
-        <w:t>level</w:t>
-      </w:r>
-      <w:r>
-        <w:rPr>
-          <w:b w:val="0"/>
-          <w:i w:val="0"/>
-          <w:sz w:val="20"/>
-          <w:szCs w:val="20"/>
-        </w:rPr>
-        <w:t>s</w:t>
-      </w:r>
-      <w:r>
-        <w:rPr>
-          <w:b w:val="0"/>
-          <w:i w:val="0"/>
-          <w:sz w:val="20"/>
-          <w:szCs w:val="20"/>
-        </w:rPr>
-        <w:t xml:space="preserve">.  </w:t>
+          <w:sz w:val="18"/>
+          <w:szCs w:val="18"/>
+        </w:rPr>
+        <w:t xml:space="preserve">The exploration carried out by the data manager within the origin portfolio is limited to a number of levels (field “research depth” of the data manager panel, default value 10)   adjustable between 0 and 50. Items located deeper than the maximum level cannot be found. If level 0 is chosen, only items located at the root of the portfolio will be found. </w:t>
       </w:r>
     </w:p>
     <w:p>
@@ -337,10 +117,9 @@
         <w:ind w:left="708"/>
         <w:jc w:val="both"/>
         <w:rPr>
-          <w:b w:val="0"/>
-          <w:i w:val="0"/>
-          <w:sz w:val="20"/>
-          <w:szCs w:val="20"/>
+          <w:i w:val="0"/>
+          <w:sz w:val="18"/>
+          <w:szCs w:val="18"/>
         </w:rPr>
       </w:pPr>
     </w:p>
@@ -352,15 +131,15 @@
         <w:rPr>
           <w:b w:val="0"/>
           <w:i w:val="0"/>
-          <w:sz w:val="20"/>
-          <w:szCs w:val="20"/>
-        </w:rPr>
-      </w:pPr>
-      <w:r>
-        <w:rPr>
-          <w:i w:val="0"/>
-          <w:sz w:val="20"/>
-          <w:szCs w:val="20"/>
+          <w:sz w:val="18"/>
+          <w:szCs w:val="18"/>
+        </w:rPr>
+      </w:pPr>
+      <w:r>
+        <w:rPr>
+          <w:i w:val="0"/>
+          <w:sz w:val="18"/>
+          <w:szCs w:val="18"/>
         </w:rPr>
         <w:t>Problem:</w:t>
       </w:r>
@@ -368,73 +147,10 @@
         <w:rPr>
           <w:b w:val="0"/>
           <w:i w:val="0"/>
-          <w:sz w:val="20"/>
-          <w:szCs w:val="20"/>
-        </w:rPr>
-        <w:t xml:space="preserve"> </w:t>
-      </w:r>
-      <w:r>
-        <w:rPr>
-          <w:b w:val="0"/>
-          <w:i w:val="0"/>
-          <w:sz w:val="20"/>
-          <w:szCs w:val="20"/>
-        </w:rPr>
-        <w:t xml:space="preserve">The data manager </w:t>
-      </w:r>
-      <w:r>
-        <w:rPr>
-          <w:b w:val="0"/>
-          <w:i w:val="0"/>
-          <w:sz w:val="20"/>
-          <w:szCs w:val="20"/>
-        </w:rPr>
-        <w:t xml:space="preserve">takes a long time to find all </w:t>
-      </w:r>
-      <w:r>
-        <w:rPr>
-          <w:b w:val="0"/>
-          <w:i w:val="0"/>
-          <w:sz w:val="20"/>
-          <w:szCs w:val="20"/>
-        </w:rPr>
-        <w:t xml:space="preserve">of the </w:t>
-      </w:r>
-      <w:r>
-        <w:rPr>
-          <w:b w:val="0"/>
-          <w:i w:val="0"/>
-          <w:sz w:val="20"/>
-          <w:szCs w:val="20"/>
-        </w:rPr>
-        <w:t xml:space="preserve">studies and archives included in the </w:t>
-      </w:r>
-      <w:r>
-        <w:rPr>
-          <w:b w:val="0"/>
-          <w:i w:val="0"/>
-          <w:sz w:val="20"/>
-          <w:szCs w:val="20"/>
-        </w:rPr>
-        <w:t>“</w:t>
-      </w:r>
-      <w:r>
-        <w:rPr>
-          <w:b w:val="0"/>
-          <w:i w:val="0"/>
-          <w:sz w:val="20"/>
-          <w:szCs w:val="20"/>
-        </w:rPr>
-        <w:t>origin portfolio”</w:t>
-      </w:r>
-      <w:r>
-        <w:rPr>
-          <w:b w:val="0"/>
-          <w:i w:val="0"/>
-          <w:sz w:val="20"/>
-          <w:szCs w:val="20"/>
-        </w:rPr>
-        <w:t>.</w:t>
+          <w:sz w:val="18"/>
+          <w:szCs w:val="18"/>
+        </w:rPr>
+        <w:t xml:space="preserve"> The data manager takes a long time to find all of the studies and archives included in the “origin portfolio”.</w:t>
       </w:r>
     </w:p>
     <w:p>
@@ -445,15 +161,15 @@
         <w:rPr>
           <w:b w:val="0"/>
           <w:i w:val="0"/>
-          <w:sz w:val="20"/>
-          <w:szCs w:val="20"/>
-        </w:rPr>
-      </w:pPr>
-      <w:r>
-        <w:rPr>
-          <w:i w:val="0"/>
-          <w:sz w:val="20"/>
-          <w:szCs w:val="20"/>
+          <w:sz w:val="18"/>
+          <w:szCs w:val="18"/>
+        </w:rPr>
+      </w:pPr>
+      <w:r>
+        <w:rPr>
+          <w:i w:val="0"/>
+          <w:sz w:val="18"/>
+          <w:szCs w:val="18"/>
         </w:rPr>
         <w:t xml:space="preserve">Solution: </w:t>
       </w:r>
@@ -461,118 +177,10 @@
         <w:rPr>
           <w:b w:val="0"/>
           <w:i w:val="0"/>
-          <w:sz w:val="20"/>
-          <w:szCs w:val="20"/>
-        </w:rPr>
-        <w:t xml:space="preserve"> </w:t>
-      </w:r>
-      <w:r>
-        <w:rPr>
-          <w:b w:val="0"/>
-          <w:i w:val="0"/>
-          <w:sz w:val="20"/>
-          <w:szCs w:val="20"/>
-        </w:rPr>
-        <w:t>The</w:t>
-      </w:r>
-      <w:r>
-        <w:rPr>
-          <w:b w:val="0"/>
-          <w:i w:val="0"/>
-          <w:sz w:val="20"/>
-          <w:szCs w:val="20"/>
-        </w:rPr>
-        <w:t xml:space="preserve"> in-depth exploration of the portfolio begins to be performed as soon as the origin portfolio is chosen, </w:t>
-      </w:r>
-      <w:r>
-        <w:rPr>
-          <w:b w:val="0"/>
-          <w:i w:val="0"/>
-          <w:sz w:val="20"/>
-          <w:szCs w:val="20"/>
-        </w:rPr>
-        <w:t>and it goes</w:t>
-      </w:r>
-      <w:r>
-        <w:rPr>
-          <w:b w:val="0"/>
-          <w:i w:val="0"/>
-          <w:sz w:val="20"/>
-          <w:szCs w:val="20"/>
-        </w:rPr>
-        <w:t xml:space="preserve"> as far as ten levels down. Make sure than the folder chosen as origin portfolio is not unne</w:t>
-      </w:r>
-      <w:r>
-        <w:rPr>
-          <w:b w:val="0"/>
-          <w:i w:val="0"/>
-          <w:sz w:val="20"/>
-          <w:szCs w:val="20"/>
-        </w:rPr>
-        <w:t>cessarily wide and deep (e.g. exploration of C:</w:t>
-      </w:r>
-      <w:r>
-        <w:rPr>
-          <w:b w:val="0"/>
-          <w:i w:val="0"/>
-          <w:sz w:val="20"/>
-          <w:szCs w:val="20"/>
-        </w:rPr>
-        <w:t>\</w:t>
-      </w:r>
-      <w:r>
-        <w:rPr>
-          <w:b w:val="0"/>
-          <w:i w:val="0"/>
-          <w:sz w:val="20"/>
-          <w:szCs w:val="20"/>
-        </w:rPr>
-        <w:t xml:space="preserve"> may be considerably longer than C:</w:t>
-      </w:r>
-      <w:r>
-        <w:rPr>
-          <w:b w:val="0"/>
-          <w:i w:val="0"/>
-          <w:sz w:val="20"/>
-          <w:szCs w:val="20"/>
-        </w:rPr>
-        <w:t>\users\</w:t>
-      </w:r>
-      <w:r>
-        <w:rPr>
-          <w:b w:val="0"/>
-          <w:i w:val="0"/>
-          <w:sz w:val="20"/>
-          <w:szCs w:val="20"/>
-        </w:rPr>
-        <w:t>username</w:t>
-      </w:r>
-      <w:r>
-        <w:rPr>
-          <w:b w:val="0"/>
-          <w:i w:val="0"/>
-          <w:sz w:val="20"/>
-          <w:szCs w:val="20"/>
-        </w:rPr>
-        <w:t>\</w:t>
-      </w:r>
-      <w:r>
-        <w:rPr>
-          <w:b w:val="0"/>
-          <w:i w:val="0"/>
-          <w:sz w:val="20"/>
-          <w:szCs w:val="20"/>
-        </w:rPr>
-        <w:t>myAntares_space)</w:t>
-      </w:r>
-      <w:r>
-        <w:rPr>
-          <w:b w:val="0"/>
-          <w:i w:val="0"/>
-          <w:sz w:val="20"/>
-          <w:szCs w:val="20"/>
-        </w:rPr>
-        <w:t xml:space="preserve">   </w:t>
+          <w:sz w:val="18"/>
+          <w:szCs w:val="18"/>
+        </w:rPr>
+        <w:t xml:space="preserve"> The in-depth exploration of the portfolio begins to be performed as soon as the origin portfolio is chosen, and it goes as far down as allowed by the selected exploration depth. Full examination of the content of C:\ may be require much more time than that of C:\users\username\myAntares_space.     </w:t>
       </w:r>
     </w:p>
     <w:p>
@@ -583,8 +191,8 @@
         <w:rPr>
           <w:b w:val="0"/>
           <w:i w:val="0"/>
-          <w:sz w:val="20"/>
-          <w:szCs w:val="20"/>
+          <w:sz w:val="18"/>
+          <w:szCs w:val="18"/>
         </w:rPr>
       </w:pPr>
     </w:p>
@@ -596,46 +204,837 @@
         <w:rPr>
           <w:b w:val="0"/>
           <w:i w:val="0"/>
-          <w:sz w:val="20"/>
+          <w:sz w:val="18"/>
+          <w:szCs w:val="18"/>
+        </w:rPr>
+      </w:pPr>
+      <w:r>
+        <w:rPr>
+          <w:i w:val="0"/>
+          <w:sz w:val="18"/>
+          <w:szCs w:val="18"/>
+        </w:rPr>
+        <w:t>Problem:</w:t>
+      </w:r>
+      <w:r>
+        <w:rPr>
+          <w:b w:val="0"/>
+          <w:i w:val="0"/>
+          <w:sz w:val="18"/>
+          <w:szCs w:val="18"/>
+        </w:rPr>
+        <w:t xml:space="preserve">  A study (or archive) that was correctly registered within a </w:t>
+      </w:r>
+      <w:r>
+        <w:rPr>
+          <w:b w:val="0"/>
+          <w:i w:val="0"/>
+          <w:sz w:val="18"/>
+          <w:szCs w:val="18"/>
+          <w:lang w:val="en-US"/>
+        </w:rPr>
+        <w:t>catalog</w:t>
+      </w:r>
+      <w:r>
+        <w:rPr>
+          <w:b w:val="0"/>
+          <w:i w:val="0"/>
+          <w:sz w:val="18"/>
+          <w:szCs w:val="18"/>
+        </w:rPr>
+        <w:t xml:space="preserve"> in the course of a Data Organizer session cannot be found later, in another session in which the relevant </w:t>
+      </w:r>
+      <w:r>
+        <w:rPr>
+          <w:b w:val="0"/>
+          <w:i w:val="0"/>
+          <w:sz w:val="18"/>
+          <w:szCs w:val="18"/>
+          <w:lang w:val="en-US"/>
+        </w:rPr>
+        <w:t>catalog</w:t>
+      </w:r>
+      <w:r>
+        <w:rPr>
+          <w:b w:val="0"/>
+          <w:i w:val="0"/>
+          <w:sz w:val="18"/>
+          <w:szCs w:val="18"/>
+        </w:rPr>
+        <w:t xml:space="preserve"> is used as origin workspace for the data manager.</w:t>
+      </w:r>
+    </w:p>
+    <w:p>
+      <w:pPr>
+        <w:pStyle w:val="Titre"/>
+        <w:ind w:left="708"/>
+        <w:jc w:val="both"/>
+        <w:rPr>
+          <w:b w:val="0"/>
+          <w:i w:val="0"/>
+          <w:sz w:val="18"/>
+          <w:szCs w:val="18"/>
+        </w:rPr>
+      </w:pPr>
+      <w:r>
+        <w:rPr>
+          <w:i w:val="0"/>
+          <w:sz w:val="18"/>
+          <w:szCs w:val="18"/>
+        </w:rPr>
+        <w:t xml:space="preserve">Solution: </w:t>
+      </w:r>
+      <w:r>
+        <w:rPr>
+          <w:b w:val="0"/>
+          <w:i w:val="0"/>
+          <w:sz w:val="18"/>
+          <w:szCs w:val="18"/>
+        </w:rPr>
+        <w:t>In the interval between the two Data Organizer sessions, the study (or the archive) has been deleted or moved elsewhere by direct Windows Explorer commands (cut/paste, etc.) or other applications. The Data Organizer is not aware of operations performed by other applications on data it is supposed to manage. To keep registered keys consistent, copy or deletion of a registered item should be performed by the Data Organizer, in a session including appropriate register/unregister commands.</w:t>
+      </w:r>
+    </w:p>
+    <w:p>
+      <w:pPr>
+        <w:pStyle w:val="Titre"/>
+        <w:ind w:left="708"/>
+        <w:jc w:val="both"/>
+        <w:rPr>
+          <w:b w:val="0"/>
+          <w:i w:val="0"/>
+          <w:sz w:val="18"/>
+          <w:szCs w:val="18"/>
+        </w:rPr>
+      </w:pPr>
+    </w:p>
+    <w:p>
+      <w:pPr>
+        <w:pStyle w:val="Titre"/>
+        <w:ind w:left="708"/>
+        <w:jc w:val="both"/>
+        <w:rPr>
+          <w:b w:val="0"/>
+          <w:i w:val="0"/>
+          <w:sz w:val="18"/>
+          <w:szCs w:val="18"/>
+        </w:rPr>
+      </w:pPr>
+      <w:r>
+        <w:rPr>
+          <w:i w:val="0"/>
+          <w:sz w:val="18"/>
+          <w:szCs w:val="18"/>
+        </w:rPr>
+        <w:t>Problem:</w:t>
+      </w:r>
+      <w:r>
+        <w:rPr>
+          <w:b w:val="0"/>
+          <w:i w:val="0"/>
+          <w:sz w:val="18"/>
+          <w:szCs w:val="18"/>
+        </w:rPr>
+        <w:t xml:space="preserve">  The data organizer signals that an error occurred during the copy of a study (or of an archive), but the copied data seems to be correct.</w:t>
+      </w:r>
+    </w:p>
+    <w:p>
+      <w:pPr>
+        <w:pStyle w:val="Titre"/>
+        <w:ind w:left="708"/>
+        <w:jc w:val="both"/>
+        <w:rPr>
+          <w:b w:val="0"/>
+          <w:i w:val="0"/>
+          <w:sz w:val="18"/>
+          <w:szCs w:val="18"/>
+        </w:rPr>
+      </w:pPr>
+      <w:r>
+        <w:rPr>
+          <w:i w:val="0"/>
+          <w:sz w:val="18"/>
+          <w:szCs w:val="18"/>
+        </w:rPr>
+        <w:t xml:space="preserve">Solution:  </w:t>
+      </w:r>
+      <w:r>
+        <w:rPr>
+          <w:b w:val="0"/>
+          <w:i w:val="0"/>
+          <w:sz w:val="18"/>
+          <w:szCs w:val="18"/>
+        </w:rPr>
+        <w:t>An error message is proof that the copied item is not the exact replica of the original item that it is required to be. The copied item is corrupted somehow and should not be considered as being equivalent to the original.</w:t>
+      </w:r>
+    </w:p>
+    <w:p>
+      <w:pPr>
+        <w:pStyle w:val="Titre"/>
+        <w:ind w:left="708"/>
+        <w:jc w:val="both"/>
+        <w:rPr>
+          <w:b w:val="0"/>
+          <w:i w:val="0"/>
+          <w:sz w:val="18"/>
+          <w:szCs w:val="18"/>
+        </w:rPr>
+      </w:pPr>
+    </w:p>
+    <w:p>
+      <w:pPr>
+        <w:pStyle w:val="Titre"/>
+        <w:ind w:left="708"/>
+        <w:jc w:val="both"/>
+        <w:rPr>
+          <w:b w:val="0"/>
+          <w:i w:val="0"/>
+          <w:sz w:val="18"/>
+          <w:szCs w:val="18"/>
+        </w:rPr>
+      </w:pPr>
+      <w:r>
+        <w:rPr>
+          <w:i w:val="0"/>
+          <w:sz w:val="18"/>
+          <w:szCs w:val="18"/>
+        </w:rPr>
+        <w:t>Problem:</w:t>
+      </w:r>
+      <w:r>
+        <w:rPr>
+          <w:b w:val="0"/>
+          <w:i w:val="0"/>
+          <w:sz w:val="18"/>
+          <w:szCs w:val="18"/>
+        </w:rPr>
+        <w:t xml:space="preserve">  The data organizer signals that an error occurred during the deletion of a study (or of an archive)</w:t>
+      </w:r>
+    </w:p>
+    <w:p>
+      <w:pPr>
+        <w:pStyle w:val="Titre"/>
+        <w:ind w:left="708"/>
+        <w:jc w:val="both"/>
+        <w:rPr>
+          <w:b w:val="0"/>
+          <w:i w:val="0"/>
+          <w:sz w:val="18"/>
+          <w:szCs w:val="18"/>
+        </w:rPr>
+      </w:pPr>
+      <w:r>
+        <w:rPr>
+          <w:i w:val="0"/>
+          <w:sz w:val="18"/>
+          <w:szCs w:val="18"/>
+        </w:rPr>
+        <w:t xml:space="preserve">Solution:  </w:t>
+      </w:r>
+      <w:r>
+        <w:rPr>
+          <w:b w:val="0"/>
+          <w:i w:val="0"/>
+          <w:sz w:val="18"/>
+          <w:szCs w:val="18"/>
+        </w:rPr>
+        <w:t xml:space="preserve"> Two cases are possible: a) the user does not have the proper rights to perform the action b) deletion was not performed because previous errors made it unsafe (for instance: in a “Copy and Delete” sequence, “Delete” is not performed if “Copy” fails.</w:t>
+      </w:r>
+    </w:p>
+    <w:p>
+      <w:pPr>
+        <w:pStyle w:val="Titre"/>
+        <w:ind w:left="708"/>
+        <w:jc w:val="both"/>
+        <w:rPr>
+          <w:b w:val="0"/>
+          <w:i w:val="0"/>
+          <w:sz w:val="18"/>
+          <w:szCs w:val="18"/>
+        </w:rPr>
+      </w:pPr>
+      <w:r>
+        <w:rPr>
+          <w:b w:val="0"/>
+          <w:i w:val="0"/>
+          <w:sz w:val="18"/>
+          <w:szCs w:val="18"/>
+        </w:rPr>
+        <w:t xml:space="preserve">   </w:t>
+      </w:r>
+    </w:p>
+    <w:p>
+      <w:pPr>
+        <w:pStyle w:val="Titre"/>
+        <w:ind w:left="708"/>
+        <w:jc w:val="both"/>
+        <w:rPr>
+          <w:b w:val="0"/>
+          <w:i w:val="0"/>
+          <w:sz w:val="18"/>
+          <w:szCs w:val="18"/>
+        </w:rPr>
+      </w:pPr>
+      <w:r>
+        <w:rPr>
+          <w:i w:val="0"/>
+          <w:sz w:val="18"/>
+          <w:szCs w:val="18"/>
+        </w:rPr>
+        <w:t>Problem:</w:t>
+      </w:r>
+      <w:r>
+        <w:rPr>
+          <w:b w:val="0"/>
+          <w:i w:val="0"/>
+          <w:sz w:val="18"/>
+          <w:szCs w:val="18"/>
+        </w:rPr>
+        <w:t xml:space="preserve">  The data organizer GUI main window gets partially mixed up with other application main windows (Outlook, Word, Excel, etc.). Minimizing and restoring the application window seems to fix the behaviour but the problem reappears after some time. </w:t>
+      </w:r>
+    </w:p>
+    <w:p>
+      <w:pPr>
+        <w:pStyle w:val="Titre"/>
+        <w:ind w:left="708"/>
+        <w:jc w:val="both"/>
+        <w:rPr>
+          <w:b w:val="0"/>
+          <w:i w:val="0"/>
+          <w:sz w:val="18"/>
+          <w:szCs w:val="18"/>
+        </w:rPr>
+      </w:pPr>
+      <w:r>
+        <w:rPr>
+          <w:i w:val="0"/>
+          <w:sz w:val="18"/>
+          <w:szCs w:val="18"/>
+        </w:rPr>
+        <w:t xml:space="preserve">Solution: </w:t>
+      </w:r>
+      <w:r>
+        <w:rPr>
+          <w:b w:val="0"/>
+          <w:i w:val="0"/>
+          <w:sz w:val="18"/>
+          <w:szCs w:val="18"/>
+        </w:rPr>
+        <w:t xml:space="preserve"> The graphic framework used to design the Data Organizer is not fully compatible with “old-fashioned” Windows desktop themes, that is to say themes that do not manage transparency (Aero) effects. To permanently fix this issue, please change the Windows Desktop Theme to one of the “Aero” family (for instance, “Windows 7” instead of “Windows 7 basic”). If “Aero” themes are not available, minimize all opened application windows before starting a Data Organizer session and restore them to normal size at the end of the session.   </w:t>
+      </w:r>
+    </w:p>
+    <w:p>
+      <w:pPr>
+        <w:pStyle w:val="Titre"/>
+        <w:ind w:left="708"/>
+        <w:jc w:val="both"/>
+        <w:rPr>
+          <w:b w:val="0"/>
+          <w:i w:val="0"/>
+          <w:sz w:val="18"/>
+          <w:szCs w:val="18"/>
+        </w:rPr>
+      </w:pPr>
+    </w:p>
+    <w:p>
+      <w:pPr>
+        <w:pStyle w:val="Titre"/>
+        <w:ind w:left="708"/>
+        <w:jc w:val="both"/>
+        <w:rPr>
+          <w:b w:val="0"/>
+          <w:i w:val="0"/>
+          <w:sz w:val="18"/>
+          <w:szCs w:val="18"/>
+        </w:rPr>
+      </w:pPr>
+      <w:r>
+        <w:rPr>
+          <w:i w:val="0"/>
+          <w:sz w:val="18"/>
+          <w:szCs w:val="18"/>
+        </w:rPr>
+        <w:t>Problem:</w:t>
+      </w:r>
+      <w:r>
+        <w:rPr>
+          <w:b w:val="0"/>
+          <w:i w:val="0"/>
+          <w:sz w:val="18"/>
+          <w:szCs w:val="18"/>
+        </w:rPr>
+        <w:t xml:space="preserve"> Crash without message.</w:t>
+      </w:r>
+    </w:p>
+    <w:p>
+      <w:pPr>
+        <w:pStyle w:val="Titre"/>
+        <w:ind w:left="708"/>
+        <w:jc w:val="both"/>
+        <w:rPr>
+          <w:b w:val="0"/>
+          <w:i w:val="0"/>
+          <w:sz w:val="18"/>
+          <w:szCs w:val="18"/>
+        </w:rPr>
+      </w:pPr>
+      <w:r>
+        <w:rPr>
+          <w:i w:val="0"/>
+          <w:sz w:val="18"/>
+          <w:szCs w:val="18"/>
+        </w:rPr>
+        <w:t xml:space="preserve">Solution: </w:t>
+      </w:r>
+      <w:r>
+        <w:rPr>
+          <w:b w:val="0"/>
+          <w:i w:val="0"/>
+          <w:sz w:val="18"/>
+          <w:szCs w:val="18"/>
+        </w:rPr>
+        <w:t>Examine the content of the file located in:</w:t>
+      </w:r>
+      <w:r>
+        <w:rPr>
+          <w:b w:val="0"/>
+          <w:i w:val="0"/>
+          <w:sz w:val="18"/>
+          <w:szCs w:val="18"/>
+        </w:rPr>
+        <w:tab/>
+      </w:r>
+    </w:p>
+    <w:p>
+      <w:pPr>
+        <w:pStyle w:val="Titre"/>
+        <w:ind w:left="708"/>
+        <w:jc w:val="both"/>
+        <w:rPr>
+          <w:b w:val="0"/>
+          <w:i w:val="0"/>
+          <w:sz w:val="18"/>
+          <w:szCs w:val="18"/>
+        </w:rPr>
+      </w:pPr>
+      <w:r>
+        <w:rPr>
+          <w:b w:val="0"/>
+          <w:color w:val="FF0000"/>
+          <w:sz w:val="18"/>
+          <w:szCs w:val="18"/>
+        </w:rPr>
+        <w:t>C:\D:</w:t>
+      </w:r>
+      <w:proofErr w:type="gramStart"/>
+      <w:r>
+        <w:rPr>
+          <w:b w:val="0"/>
+          <w:color w:val="FF0000"/>
+          <w:sz w:val="18"/>
+          <w:szCs w:val="18"/>
+        </w:rPr>
+        <w:t>\ ....</w:t>
+      </w:r>
+      <w:proofErr w:type="gramEnd"/>
+      <w:r>
+        <w:rPr>
+          <w:b w:val="0"/>
+          <w:color w:val="FF0000"/>
+          <w:sz w:val="18"/>
+          <w:szCs w:val="18"/>
+        </w:rPr>
+        <w:t>\Users\username\AppData\Local\rte\.data_organizer\logs\data_organizer.log</w:t>
+      </w:r>
+      <w:r>
+        <w:rPr>
+          <w:b w:val="0"/>
+          <w:i w:val="0"/>
+          <w:sz w:val="18"/>
+          <w:szCs w:val="18"/>
+        </w:rPr>
+        <w:tab/>
+      </w:r>
+      <w:r>
+        <w:rPr>
+          <w:b w:val="0"/>
+          <w:i w:val="0"/>
+          <w:sz w:val="18"/>
+          <w:szCs w:val="18"/>
+        </w:rPr>
+        <w:tab/>
+      </w:r>
+    </w:p>
+    <w:p>
+      <w:pPr>
+        <w:pStyle w:val="Titre"/>
+        <w:ind w:left="708"/>
+        <w:jc w:val="both"/>
+        <w:rPr>
+          <w:b w:val="0"/>
+          <w:i w:val="0"/>
+          <w:sz w:val="18"/>
+          <w:szCs w:val="18"/>
+        </w:rPr>
+      </w:pPr>
+    </w:p>
+    <w:p>
+      <w:pPr>
+        <w:pStyle w:val="Titre"/>
+        <w:ind w:left="708"/>
+        <w:jc w:val="both"/>
+        <w:rPr>
+          <w:b w:val="0"/>
+          <w:i w:val="0"/>
+          <w:sz w:val="18"/>
+          <w:szCs w:val="18"/>
+        </w:rPr>
+      </w:pPr>
+      <w:r>
+        <w:rPr>
+          <w:i w:val="0"/>
+          <w:sz w:val="18"/>
+          <w:szCs w:val="18"/>
+        </w:rPr>
+        <w:t>Problem:</w:t>
+      </w:r>
+      <w:r>
+        <w:rPr>
+          <w:b w:val="0"/>
+          <w:i w:val="0"/>
+          <w:sz w:val="18"/>
+          <w:szCs w:val="18"/>
+        </w:rPr>
+        <w:t xml:space="preserve">  Need to restore the GUI default aspect</w:t>
+      </w:r>
+      <w:r>
+        <w:rPr>
+          <w:b w:val="0"/>
+          <w:i w:val="0"/>
+          <w:sz w:val="18"/>
+          <w:szCs w:val="18"/>
+        </w:rPr>
+        <w:t xml:space="preserve"> </w:t>
+      </w:r>
+      <w:r>
+        <w:rPr>
+          <w:b w:val="0"/>
+          <w:i w:val="0"/>
+          <w:sz w:val="18"/>
+          <w:szCs w:val="18"/>
+          <w:lang w:val="en-US"/>
+        </w:rPr>
+        <w:t>(missing tab</w:t>
+      </w:r>
+      <w:r>
+        <w:rPr>
+          <w:b w:val="0"/>
+          <w:i w:val="0"/>
+          <w:sz w:val="18"/>
+          <w:szCs w:val="18"/>
+          <w:lang w:val="en-US"/>
+        </w:rPr>
+        <w:t xml:space="preserve">, empty GUI, </w:t>
+      </w:r>
+      <w:proofErr w:type="spellStart"/>
+      <w:r>
+        <w:rPr>
+          <w:b w:val="0"/>
+          <w:i w:val="0"/>
+          <w:sz w:val="18"/>
+          <w:szCs w:val="18"/>
+          <w:lang w:val="en-US"/>
+        </w:rPr>
+        <w:t>etc</w:t>
+      </w:r>
+      <w:proofErr w:type="spellEnd"/>
+      <w:r>
+        <w:rPr>
+          <w:b w:val="0"/>
+          <w:i w:val="0"/>
+          <w:sz w:val="18"/>
+          <w:szCs w:val="18"/>
+          <w:lang w:val="en-US"/>
+        </w:rPr>
+        <w:t>)</w:t>
+      </w:r>
+      <w:r>
+        <w:rPr>
+          <w:b w:val="0"/>
+          <w:i w:val="0"/>
+          <w:sz w:val="18"/>
+          <w:szCs w:val="18"/>
+        </w:rPr>
+        <w:t xml:space="preserve">: </w:t>
+      </w:r>
+    </w:p>
+    <w:p>
+      <w:pPr>
+        <w:pStyle w:val="Titre"/>
+        <w:ind w:left="708"/>
+        <w:jc w:val="both"/>
+        <w:rPr>
+          <w:b w:val="0"/>
+          <w:i w:val="0"/>
+          <w:sz w:val="18"/>
+          <w:szCs w:val="18"/>
+        </w:rPr>
+      </w:pPr>
+      <w:r>
+        <w:rPr>
+          <w:i w:val="0"/>
+          <w:sz w:val="18"/>
+          <w:szCs w:val="18"/>
+        </w:rPr>
+        <w:t xml:space="preserve">Solution: </w:t>
+      </w:r>
+      <w:r>
+        <w:rPr>
+          <w:b w:val="0"/>
+          <w:i w:val="0"/>
+          <w:sz w:val="18"/>
+          <w:szCs w:val="18"/>
+        </w:rPr>
+        <w:t xml:space="preserve"> Delete the folder</w:t>
+      </w:r>
+      <w:bookmarkStart w:id="0" w:name="_GoBack"/>
+      <w:bookmarkEnd w:id="0"/>
+      <w:r>
+        <w:rPr>
+          <w:b w:val="0"/>
+          <w:i w:val="0"/>
+          <w:sz w:val="18"/>
+          <w:szCs w:val="18"/>
+        </w:rPr>
+        <w:t xml:space="preserve">: </w:t>
+      </w:r>
+      <w:r>
+        <w:rPr>
+          <w:b w:val="0"/>
+          <w:color w:val="FF0000"/>
+          <w:sz w:val="18"/>
+          <w:szCs w:val="18"/>
+        </w:rPr>
+        <w:t>C:\D:\ ....\Users\username\</w:t>
+      </w:r>
+      <w:proofErr w:type="spellStart"/>
+      <w:r>
+        <w:rPr>
+          <w:b w:val="0"/>
+          <w:color w:val="FF0000"/>
+          <w:sz w:val="18"/>
+          <w:szCs w:val="18"/>
+        </w:rPr>
+        <w:t>AppData</w:t>
+      </w:r>
+      <w:proofErr w:type="spellEnd"/>
+      <w:r>
+        <w:rPr>
+          <w:b w:val="0"/>
+          <w:color w:val="FF0000"/>
+          <w:sz w:val="18"/>
+          <w:szCs w:val="18"/>
+        </w:rPr>
+        <w:t>\Local\</w:t>
+      </w:r>
+      <w:proofErr w:type="spellStart"/>
+      <w:r>
+        <w:rPr>
+          <w:b w:val="0"/>
+          <w:color w:val="FF0000"/>
+          <w:sz w:val="18"/>
+          <w:szCs w:val="18"/>
+        </w:rPr>
+        <w:t>rte</w:t>
+      </w:r>
+      <w:proofErr w:type="spellEnd"/>
+      <w:r>
+        <w:rPr>
+          <w:b w:val="0"/>
+          <w:color w:val="FF0000"/>
+          <w:sz w:val="18"/>
+          <w:szCs w:val="18"/>
+        </w:rPr>
+        <w:t xml:space="preserve"> </w:t>
+      </w:r>
+      <w:r>
+        <w:rPr>
+          <w:b w:val="0"/>
+          <w:sz w:val="18"/>
+          <w:szCs w:val="18"/>
+        </w:rPr>
+        <w:t>(it may be invisible)</w:t>
+      </w:r>
+    </w:p>
+    <w:p>
+      <w:pPr>
+        <w:rPr>
+          <w:sz w:val="18"/>
+          <w:szCs w:val="18"/>
+          <w:lang w:val="en-GB"/>
+        </w:rPr>
+      </w:pPr>
+    </w:p>
+    <w:p>
+      <w:pPr>
+        <w:pStyle w:val="Titre"/>
+        <w:ind w:left="708"/>
+        <w:jc w:val="both"/>
+        <w:rPr>
+          <w:b w:val="0"/>
+          <w:i w:val="0"/>
+          <w:sz w:val="18"/>
+          <w:szCs w:val="18"/>
+        </w:rPr>
+      </w:pPr>
+      <w:r>
+        <w:rPr>
+          <w:i w:val="0"/>
+          <w:sz w:val="18"/>
+          <w:szCs w:val="18"/>
+        </w:rPr>
+        <w:t>Problem:</w:t>
+      </w:r>
+      <w:r>
+        <w:rPr>
+          <w:b w:val="0"/>
+          <w:i w:val="0"/>
+          <w:sz w:val="18"/>
+          <w:szCs w:val="18"/>
+        </w:rPr>
+        <w:t xml:space="preserve">  Need to extract </w:t>
+      </w:r>
+      <w:r>
+        <w:rPr>
+          <w:b w:val="0"/>
+          <w:i w:val="0"/>
+          <w:sz w:val="18"/>
+          <w:szCs w:val="18"/>
+        </w:rPr>
+        <w:t xml:space="preserve">some </w:t>
+      </w:r>
+      <w:r>
+        <w:rPr>
+          <w:b w:val="0"/>
+          <w:i w:val="0"/>
+          <w:sz w:val="18"/>
+          <w:szCs w:val="18"/>
+        </w:rPr>
+        <w:t xml:space="preserve">information from within a large archive or chest, without expanding </w:t>
+      </w:r>
+      <w:r>
+        <w:rPr>
+          <w:b w:val="0"/>
+          <w:i w:val="0"/>
+          <w:sz w:val="18"/>
+          <w:szCs w:val="18"/>
+        </w:rPr>
+        <w:t>it.</w:t>
+      </w:r>
+      <w:r>
+        <w:rPr>
+          <w:b w:val="0"/>
+          <w:i w:val="0"/>
+          <w:sz w:val="18"/>
+          <w:szCs w:val="18"/>
+        </w:rPr>
+        <w:t xml:space="preserve"> </w:t>
+      </w:r>
+    </w:p>
+    <w:p>
+      <w:pPr>
+        <w:pStyle w:val="Titre"/>
+        <w:ind w:left="708"/>
+        <w:jc w:val="both"/>
+        <w:rPr>
+          <w:b w:val="0"/>
+          <w:i w:val="0"/>
+          <w:sz w:val="18"/>
+          <w:szCs w:val="18"/>
+        </w:rPr>
+      </w:pPr>
+      <w:r>
+        <w:rPr>
+          <w:i w:val="0"/>
+          <w:sz w:val="18"/>
+          <w:szCs w:val="18"/>
+        </w:rPr>
+        <w:t xml:space="preserve">Solution: </w:t>
+      </w:r>
+      <w:r>
+        <w:rPr>
+          <w:b w:val="0"/>
+          <w:i w:val="0"/>
+          <w:sz w:val="18"/>
+          <w:szCs w:val="18"/>
+        </w:rPr>
+        <w:t xml:space="preserve"> Browse through the archive or chest with the 7-zip application, with the password:</w:t>
+      </w:r>
+    </w:p>
+    <w:p>
+      <w:pPr>
+        <w:rPr>
+          <w:rFonts w:ascii="Verdana" w:hAnsi="Verdana"/>
+          <w:i/>
+          <w:color w:val="FF0000"/>
           <w:szCs w:val="20"/>
-        </w:rPr>
-      </w:pPr>
-      <w:r>
-        <w:rPr>
-          <w:i w:val="0"/>
-          <w:sz w:val="20"/>
+          <w:lang w:val="en-US"/>
+        </w:rPr>
+      </w:pPr>
+      <w:r>
+        <w:rPr>
+          <w:b/>
+          <w:i/>
+          <w:sz w:val="18"/>
+          <w:szCs w:val="18"/>
+          <w:lang w:val="en-US"/>
+        </w:rPr>
+        <w:tab/>
+      </w:r>
+      <w:r>
+        <w:rPr>
+          <w:b/>
+          <w:i/>
+          <w:sz w:val="18"/>
+          <w:szCs w:val="18"/>
+          <w:lang w:val="en-US"/>
+        </w:rPr>
+        <w:tab/>
+      </w:r>
+      <w:r>
+        <w:rPr>
+          <w:b/>
+          <w:i/>
+          <w:sz w:val="18"/>
+          <w:szCs w:val="18"/>
+          <w:lang w:val="en-US"/>
+        </w:rPr>
+        <w:tab/>
+      </w:r>
+      <w:r>
+        <w:rPr>
+          <w:b/>
+          <w:i/>
+          <w:sz w:val="18"/>
+          <w:szCs w:val="18"/>
+          <w:lang w:val="en-US"/>
+        </w:rPr>
+        <w:tab/>
+      </w:r>
+      <w:r>
+        <w:rPr>
+          <w:rFonts w:ascii="Verdana" w:hAnsi="Verdana"/>
+          <w:i/>
+          <w:color w:val="FF0000"/>
           <w:szCs w:val="20"/>
-        </w:rPr>
-        <w:t>Problem:</w:t>
-      </w:r>
-      <w:r>
-        <w:rPr>
-          <w:b w:val="0"/>
-          <w:i w:val="0"/>
-          <w:sz w:val="20"/>
-          <w:szCs w:val="20"/>
-        </w:rPr>
-        <w:t xml:space="preserve">  A study (or archive) that was correctly registered </w:t>
-      </w:r>
-      <w:r>
-        <w:rPr>
-          <w:b w:val="0"/>
-          <w:i w:val="0"/>
-          <w:sz w:val="20"/>
-          <w:szCs w:val="20"/>
-        </w:rPr>
-        <w:t>within</w:t>
-      </w:r>
-      <w:r>
-        <w:rPr>
-          <w:b w:val="0"/>
-          <w:i w:val="0"/>
-          <w:sz w:val="20"/>
-          <w:szCs w:val="20"/>
-        </w:rPr>
-        <w:t xml:space="preserve"> a </w:t>
-      </w:r>
-      <w:r>
+          <w:lang w:val="en-US"/>
+        </w:rPr>
+        <w:t>Antares_Data_Organizer_Password_Format_001</w:t>
+      </w:r>
+    </w:p>
+    <w:p>
+      <w:pPr>
+        <w:pStyle w:val="Titre"/>
+        <w:jc w:val="left"/>
         <w:rPr>
           <w:b w:val="0"/>
           <w:i w:val="0"/>
@@ -643,1328 +1042,10 @@
           <w:szCs w:val="20"/>
           <w:lang w:val="en-US"/>
         </w:rPr>
-        <w:t>catalog</w:t>
-      </w:r>
-      <w:r>
-        <w:rPr>
-          <w:b w:val="0"/>
-          <w:i w:val="0"/>
-          <w:sz w:val="20"/>
-          <w:szCs w:val="20"/>
-        </w:rPr>
-        <w:t xml:space="preserve"> </w:t>
-      </w:r>
-      <w:r>
-        <w:rPr>
-          <w:b w:val="0"/>
-          <w:i w:val="0"/>
-          <w:sz w:val="20"/>
-          <w:szCs w:val="20"/>
-        </w:rPr>
-        <w:t>in the course of a Data Organizer session can</w:t>
-      </w:r>
-      <w:r>
-        <w:rPr>
-          <w:b w:val="0"/>
-          <w:i w:val="0"/>
-          <w:sz w:val="20"/>
-          <w:szCs w:val="20"/>
-        </w:rPr>
-        <w:t xml:space="preserve">not be found </w:t>
-      </w:r>
-      <w:r>
-        <w:rPr>
-          <w:b w:val="0"/>
-          <w:i w:val="0"/>
-          <w:sz w:val="20"/>
-          <w:szCs w:val="20"/>
-        </w:rPr>
-        <w:t>later</w:t>
-      </w:r>
-      <w:r>
-        <w:rPr>
-          <w:b w:val="0"/>
-          <w:i w:val="0"/>
-          <w:sz w:val="20"/>
-          <w:szCs w:val="20"/>
-        </w:rPr>
-        <w:t>,</w:t>
-      </w:r>
-      <w:r>
-        <w:rPr>
-          <w:b w:val="0"/>
-          <w:i w:val="0"/>
-          <w:sz w:val="20"/>
-          <w:szCs w:val="20"/>
-        </w:rPr>
-        <w:t xml:space="preserve"> in another session </w:t>
-      </w:r>
-      <w:r>
-        <w:rPr>
-          <w:b w:val="0"/>
-          <w:i w:val="0"/>
-          <w:sz w:val="20"/>
-          <w:szCs w:val="20"/>
-        </w:rPr>
-        <w:t>in which th</w:t>
-      </w:r>
-      <w:r>
-        <w:rPr>
-          <w:b w:val="0"/>
-          <w:i w:val="0"/>
-          <w:sz w:val="20"/>
-          <w:szCs w:val="20"/>
-        </w:rPr>
-        <w:t>e relevant</w:t>
-      </w:r>
-      <w:r>
-        <w:rPr>
-          <w:b w:val="0"/>
-          <w:i w:val="0"/>
-          <w:sz w:val="20"/>
-          <w:szCs w:val="20"/>
-        </w:rPr>
-        <w:t xml:space="preserve"> </w:t>
-      </w:r>
-      <w:r>
-        <w:rPr>
-          <w:b w:val="0"/>
-          <w:i w:val="0"/>
-          <w:sz w:val="20"/>
-          <w:szCs w:val="20"/>
-          <w:lang w:val="en-US"/>
-        </w:rPr>
-        <w:t>catalog</w:t>
-      </w:r>
-      <w:r>
-        <w:rPr>
-          <w:b w:val="0"/>
-          <w:i w:val="0"/>
-          <w:sz w:val="20"/>
-          <w:szCs w:val="20"/>
-        </w:rPr>
-        <w:t xml:space="preserve"> is used as origin workspace</w:t>
-      </w:r>
-      <w:r>
-        <w:rPr>
-          <w:b w:val="0"/>
-          <w:i w:val="0"/>
-          <w:sz w:val="20"/>
-          <w:szCs w:val="20"/>
-        </w:rPr>
-        <w:t xml:space="preserve"> for the data manager</w:t>
-      </w:r>
-      <w:r>
-        <w:rPr>
-          <w:b w:val="0"/>
-          <w:i w:val="0"/>
-          <w:sz w:val="20"/>
-          <w:szCs w:val="20"/>
-        </w:rPr>
-        <w:t>.</w:t>
-      </w:r>
-    </w:p>
-    <w:p>
-      <w:pPr>
-        <w:pStyle w:val="Titre"/>
-        <w:ind w:left="708"/>
-        <w:jc w:val="both"/>
-        <w:rPr>
-          <w:b w:val="0"/>
-          <w:i w:val="0"/>
-          <w:sz w:val="20"/>
-          <w:szCs w:val="20"/>
-        </w:rPr>
-      </w:pPr>
-      <w:r>
-        <w:rPr>
-          <w:i w:val="0"/>
-          <w:sz w:val="20"/>
-          <w:szCs w:val="20"/>
-        </w:rPr>
-        <w:t xml:space="preserve">Solution: </w:t>
-      </w:r>
-      <w:r>
-        <w:rPr>
-          <w:b w:val="0"/>
-          <w:i w:val="0"/>
-          <w:sz w:val="20"/>
-          <w:szCs w:val="20"/>
-        </w:rPr>
-        <w:t xml:space="preserve">In the interval between the two Data Organizer sessions, </w:t>
-      </w:r>
-      <w:r>
-        <w:rPr>
-          <w:b w:val="0"/>
-          <w:i w:val="0"/>
-          <w:sz w:val="20"/>
-          <w:szCs w:val="20"/>
-        </w:rPr>
-        <w:t xml:space="preserve">the study (or the archive) has been deleted or moved elsewhere by </w:t>
-      </w:r>
-      <w:r>
-        <w:rPr>
-          <w:b w:val="0"/>
-          <w:i w:val="0"/>
-          <w:sz w:val="20"/>
-          <w:szCs w:val="20"/>
-        </w:rPr>
-        <w:t xml:space="preserve">direct </w:t>
-      </w:r>
-      <w:r>
-        <w:rPr>
-          <w:b w:val="0"/>
-          <w:i w:val="0"/>
-          <w:sz w:val="20"/>
-          <w:szCs w:val="20"/>
-        </w:rPr>
-        <w:t xml:space="preserve">Windows Explorer </w:t>
-      </w:r>
-      <w:r>
-        <w:rPr>
-          <w:b w:val="0"/>
-          <w:i w:val="0"/>
-          <w:sz w:val="20"/>
-          <w:szCs w:val="20"/>
-        </w:rPr>
-        <w:t>commands (cut/paste, etc.) or other applications</w:t>
-      </w:r>
-      <w:r>
-        <w:rPr>
-          <w:b w:val="0"/>
-          <w:i w:val="0"/>
-          <w:sz w:val="20"/>
-          <w:szCs w:val="20"/>
-        </w:rPr>
-        <w:t xml:space="preserve">. The </w:t>
-      </w:r>
-      <w:r>
-        <w:rPr>
-          <w:b w:val="0"/>
-          <w:i w:val="0"/>
-          <w:sz w:val="20"/>
-          <w:szCs w:val="20"/>
-        </w:rPr>
-        <w:t>Data Organizer</w:t>
-      </w:r>
-      <w:r>
-        <w:rPr>
-          <w:b w:val="0"/>
-          <w:i w:val="0"/>
-          <w:sz w:val="20"/>
-          <w:szCs w:val="20"/>
-        </w:rPr>
-        <w:t xml:space="preserve"> </w:t>
-      </w:r>
-      <w:r>
-        <w:rPr>
-          <w:b w:val="0"/>
-          <w:i w:val="0"/>
-          <w:sz w:val="20"/>
-          <w:szCs w:val="20"/>
-        </w:rPr>
-        <w:t xml:space="preserve">is not </w:t>
-      </w:r>
-      <w:r>
-        <w:rPr>
-          <w:b w:val="0"/>
-          <w:i w:val="0"/>
-          <w:sz w:val="20"/>
-          <w:szCs w:val="20"/>
-        </w:rPr>
-        <w:t>aware of</w:t>
-      </w:r>
-      <w:r>
-        <w:rPr>
-          <w:b w:val="0"/>
-          <w:i w:val="0"/>
-          <w:sz w:val="20"/>
-          <w:szCs w:val="20"/>
-        </w:rPr>
-        <w:t xml:space="preserve"> operations performed by other applications</w:t>
-      </w:r>
-      <w:r>
-        <w:rPr>
-          <w:b w:val="0"/>
-          <w:i w:val="0"/>
-          <w:sz w:val="20"/>
-          <w:szCs w:val="20"/>
-        </w:rPr>
-        <w:t xml:space="preserve"> on data it is supposed to manage</w:t>
-      </w:r>
-      <w:r>
-        <w:rPr>
-          <w:b w:val="0"/>
-          <w:i w:val="0"/>
-          <w:sz w:val="20"/>
-          <w:szCs w:val="20"/>
-        </w:rPr>
-        <w:t xml:space="preserve">. To keep registered keys consistent, copy or deletion of a registered item should be performed by the </w:t>
-      </w:r>
-      <w:r>
-        <w:rPr>
-          <w:b w:val="0"/>
-          <w:i w:val="0"/>
-          <w:sz w:val="20"/>
-          <w:szCs w:val="20"/>
-        </w:rPr>
-        <w:t>D</w:t>
-      </w:r>
-      <w:r>
-        <w:rPr>
-          <w:b w:val="0"/>
-          <w:i w:val="0"/>
-          <w:sz w:val="20"/>
-          <w:szCs w:val="20"/>
-        </w:rPr>
-        <w:t xml:space="preserve">ata </w:t>
-      </w:r>
-      <w:r>
-        <w:rPr>
-          <w:b w:val="0"/>
-          <w:i w:val="0"/>
-          <w:sz w:val="20"/>
-          <w:szCs w:val="20"/>
-        </w:rPr>
-        <w:t>O</w:t>
-      </w:r>
-      <w:r>
-        <w:rPr>
-          <w:b w:val="0"/>
-          <w:i w:val="0"/>
-          <w:sz w:val="20"/>
-          <w:szCs w:val="20"/>
-        </w:rPr>
-        <w:t xml:space="preserve">rganizer, in a session including </w:t>
-      </w:r>
-      <w:r>
-        <w:rPr>
-          <w:b w:val="0"/>
-          <w:i w:val="0"/>
-          <w:sz w:val="20"/>
-          <w:szCs w:val="20"/>
-        </w:rPr>
-        <w:t xml:space="preserve">appropriate </w:t>
-      </w:r>
-      <w:r>
-        <w:rPr>
-          <w:b w:val="0"/>
-          <w:i w:val="0"/>
-          <w:sz w:val="20"/>
-          <w:szCs w:val="20"/>
-        </w:rPr>
-        <w:t>register/unregister commands.</w:t>
-      </w:r>
-    </w:p>
-    <w:p>
-      <w:pPr>
-        <w:pStyle w:val="Titre"/>
-        <w:ind w:left="708"/>
-        <w:jc w:val="both"/>
-        <w:rPr>
-          <w:b w:val="0"/>
-          <w:i w:val="0"/>
-          <w:sz w:val="20"/>
-          <w:szCs w:val="20"/>
-        </w:rPr>
-      </w:pPr>
-    </w:p>
-    <w:p>
-      <w:pPr>
-        <w:pStyle w:val="Titre"/>
-        <w:ind w:left="708"/>
-        <w:jc w:val="both"/>
-        <w:rPr>
-          <w:b w:val="0"/>
-          <w:i w:val="0"/>
-          <w:sz w:val="20"/>
-          <w:szCs w:val="20"/>
-        </w:rPr>
-      </w:pPr>
-      <w:r>
-        <w:rPr>
-          <w:i w:val="0"/>
-          <w:sz w:val="20"/>
-          <w:szCs w:val="20"/>
-        </w:rPr>
-        <w:t>Problem:</w:t>
-      </w:r>
-      <w:r>
-        <w:rPr>
-          <w:b w:val="0"/>
-          <w:i w:val="0"/>
-          <w:sz w:val="20"/>
-          <w:szCs w:val="20"/>
-        </w:rPr>
-        <w:t xml:space="preserve">  The data organizer signals that an error occurred during the copy of a study (or of an archive), but the copied data seems to be correct.</w:t>
-      </w:r>
-    </w:p>
-    <w:p>
-      <w:pPr>
-        <w:pStyle w:val="Titre"/>
-        <w:ind w:left="708"/>
-        <w:jc w:val="both"/>
-        <w:rPr>
-          <w:b w:val="0"/>
-          <w:i w:val="0"/>
-          <w:sz w:val="20"/>
-          <w:szCs w:val="20"/>
-        </w:rPr>
-      </w:pPr>
-      <w:r>
-        <w:rPr>
-          <w:i w:val="0"/>
-          <w:sz w:val="20"/>
-          <w:szCs w:val="20"/>
-        </w:rPr>
-        <w:t>Solution:</w:t>
-      </w:r>
-      <w:r>
-        <w:rPr>
-          <w:i w:val="0"/>
-          <w:sz w:val="20"/>
-          <w:szCs w:val="20"/>
-        </w:rPr>
-        <w:t xml:space="preserve"> </w:t>
-      </w:r>
-      <w:r>
-        <w:rPr>
-          <w:i w:val="0"/>
-          <w:sz w:val="20"/>
-          <w:szCs w:val="20"/>
-        </w:rPr>
-        <w:t xml:space="preserve"> </w:t>
-      </w:r>
-      <w:r>
-        <w:rPr>
-          <w:b w:val="0"/>
-          <w:i w:val="0"/>
-          <w:sz w:val="20"/>
-          <w:szCs w:val="20"/>
-        </w:rPr>
-        <w:t>An</w:t>
-      </w:r>
-      <w:r>
-        <w:rPr>
-          <w:b w:val="0"/>
-          <w:i w:val="0"/>
-          <w:sz w:val="20"/>
-          <w:szCs w:val="20"/>
-        </w:rPr>
-        <w:t xml:space="preserve"> error </w:t>
-      </w:r>
-      <w:r>
-        <w:rPr>
-          <w:b w:val="0"/>
-          <w:i w:val="0"/>
-          <w:sz w:val="20"/>
-          <w:szCs w:val="20"/>
-        </w:rPr>
-        <w:t xml:space="preserve">message is proof </w:t>
-      </w:r>
-      <w:r>
-        <w:rPr>
-          <w:b w:val="0"/>
-          <w:i w:val="0"/>
-          <w:sz w:val="20"/>
-          <w:szCs w:val="20"/>
-        </w:rPr>
-        <w:t>that the copied item is not the exact replica of the original item</w:t>
-      </w:r>
-      <w:r>
-        <w:rPr>
-          <w:b w:val="0"/>
-          <w:i w:val="0"/>
-          <w:sz w:val="20"/>
-          <w:szCs w:val="20"/>
-        </w:rPr>
-        <w:t xml:space="preserve"> that it </w:t>
-      </w:r>
-      <w:r>
-        <w:rPr>
-          <w:b w:val="0"/>
-          <w:i w:val="0"/>
-          <w:sz w:val="20"/>
-          <w:szCs w:val="20"/>
-        </w:rPr>
-        <w:t xml:space="preserve">is required to </w:t>
-      </w:r>
-      <w:r>
-        <w:rPr>
-          <w:b w:val="0"/>
-          <w:i w:val="0"/>
-          <w:sz w:val="20"/>
-          <w:szCs w:val="20"/>
-        </w:rPr>
-        <w:t>be</w:t>
-      </w:r>
-      <w:r>
-        <w:rPr>
-          <w:b w:val="0"/>
-          <w:i w:val="0"/>
-          <w:sz w:val="20"/>
-          <w:szCs w:val="20"/>
-        </w:rPr>
-        <w:t xml:space="preserve">. </w:t>
-      </w:r>
-      <w:r>
-        <w:rPr>
-          <w:b w:val="0"/>
-          <w:i w:val="0"/>
-          <w:sz w:val="20"/>
-          <w:szCs w:val="20"/>
-        </w:rPr>
-        <w:t>The copied item is corrupted somehow and should not be considered as being equivalent to the original.</w:t>
-      </w:r>
-    </w:p>
-    <w:p>
-      <w:pPr>
-        <w:pStyle w:val="Titre"/>
-        <w:ind w:left="708"/>
-        <w:jc w:val="both"/>
-        <w:rPr>
-          <w:b w:val="0"/>
-          <w:i w:val="0"/>
-          <w:sz w:val="20"/>
-          <w:szCs w:val="20"/>
-        </w:rPr>
-      </w:pPr>
-    </w:p>
-    <w:p>
-      <w:pPr>
-        <w:pStyle w:val="Titre"/>
-        <w:ind w:left="708"/>
-        <w:jc w:val="both"/>
-        <w:rPr>
-          <w:b w:val="0"/>
-          <w:i w:val="0"/>
-          <w:sz w:val="20"/>
-          <w:szCs w:val="20"/>
-        </w:rPr>
-      </w:pPr>
-      <w:r>
-        <w:rPr>
-          <w:i w:val="0"/>
-          <w:sz w:val="20"/>
-          <w:szCs w:val="20"/>
-        </w:rPr>
-        <w:t>Problem:</w:t>
-      </w:r>
-      <w:r>
-        <w:rPr>
-          <w:b w:val="0"/>
-          <w:i w:val="0"/>
-          <w:sz w:val="20"/>
-          <w:szCs w:val="20"/>
-        </w:rPr>
-        <w:t xml:space="preserve">  The data organizer signals that an error occurred during the deletion of a study (or of an archive)</w:t>
-      </w:r>
-    </w:p>
-    <w:p>
-      <w:pPr>
-        <w:pStyle w:val="Titre"/>
-        <w:ind w:left="708"/>
-        <w:jc w:val="both"/>
-        <w:rPr>
-          <w:b w:val="0"/>
-          <w:i w:val="0"/>
-          <w:sz w:val="20"/>
-          <w:szCs w:val="20"/>
-        </w:rPr>
-      </w:pPr>
-      <w:r>
-        <w:rPr>
-          <w:i w:val="0"/>
-          <w:sz w:val="20"/>
-          <w:szCs w:val="20"/>
-        </w:rPr>
-        <w:t xml:space="preserve">Solution: </w:t>
-      </w:r>
-      <w:r>
-        <w:rPr>
-          <w:i w:val="0"/>
-          <w:sz w:val="20"/>
-          <w:szCs w:val="20"/>
-        </w:rPr>
-        <w:t xml:space="preserve"> </w:t>
-      </w:r>
-      <w:r>
-        <w:rPr>
-          <w:b w:val="0"/>
-          <w:i w:val="0"/>
-          <w:sz w:val="20"/>
-          <w:szCs w:val="20"/>
-        </w:rPr>
-        <w:t xml:space="preserve"> Two cases </w:t>
-      </w:r>
-      <w:r>
-        <w:rPr>
-          <w:b w:val="0"/>
-          <w:i w:val="0"/>
-          <w:sz w:val="20"/>
-          <w:szCs w:val="20"/>
-        </w:rPr>
-        <w:t>are possible</w:t>
-      </w:r>
-      <w:r>
-        <w:rPr>
-          <w:b w:val="0"/>
-          <w:i w:val="0"/>
-          <w:sz w:val="20"/>
-          <w:szCs w:val="20"/>
-        </w:rPr>
-        <w:t xml:space="preserve">: </w:t>
-      </w:r>
-      <w:r>
-        <w:rPr>
-          <w:b w:val="0"/>
-          <w:i w:val="0"/>
-          <w:sz w:val="20"/>
-          <w:szCs w:val="20"/>
-        </w:rPr>
-        <w:t xml:space="preserve">a) </w:t>
-      </w:r>
-      <w:r>
-        <w:rPr>
-          <w:b w:val="0"/>
-          <w:i w:val="0"/>
-          <w:sz w:val="20"/>
-          <w:szCs w:val="20"/>
-        </w:rPr>
-        <w:t xml:space="preserve">the user </w:t>
-      </w:r>
-      <w:r>
-        <w:rPr>
-          <w:b w:val="0"/>
-          <w:i w:val="0"/>
-          <w:sz w:val="20"/>
-          <w:szCs w:val="20"/>
-        </w:rPr>
-        <w:t>does not have</w:t>
-      </w:r>
-      <w:r>
-        <w:rPr>
-          <w:b w:val="0"/>
-          <w:i w:val="0"/>
-          <w:sz w:val="20"/>
-          <w:szCs w:val="20"/>
-        </w:rPr>
-        <w:t xml:space="preserve"> the proper rights to perform the action </w:t>
-      </w:r>
-      <w:r>
-        <w:rPr>
-          <w:b w:val="0"/>
-          <w:i w:val="0"/>
-          <w:sz w:val="20"/>
-          <w:szCs w:val="20"/>
-        </w:rPr>
-        <w:t xml:space="preserve">b) </w:t>
-      </w:r>
-      <w:r>
-        <w:rPr>
-          <w:b w:val="0"/>
-          <w:i w:val="0"/>
-          <w:sz w:val="20"/>
-          <w:szCs w:val="20"/>
-        </w:rPr>
-        <w:t>deletion was not performed because previous errors made it unsafe (for instance: in a “Copy and Delete” sequence, “Delete” is not performed if “Copy” fails.</w:t>
-      </w:r>
-    </w:p>
-    <w:p>
-      <w:pPr>
-        <w:pStyle w:val="Titre"/>
-        <w:ind w:left="708"/>
-        <w:jc w:val="both"/>
-        <w:rPr>
-          <w:b w:val="0"/>
-          <w:i w:val="0"/>
-          <w:sz w:val="20"/>
-          <w:szCs w:val="20"/>
-        </w:rPr>
-      </w:pPr>
-      <w:r>
-        <w:rPr>
-          <w:b w:val="0"/>
-          <w:i w:val="0"/>
-          <w:sz w:val="20"/>
-          <w:szCs w:val="20"/>
-        </w:rPr>
-        <w:t xml:space="preserve">  </w:t>
-      </w:r>
-      <w:r>
-        <w:rPr>
-          <w:b w:val="0"/>
-          <w:i w:val="0"/>
-          <w:sz w:val="20"/>
-          <w:szCs w:val="20"/>
-        </w:rPr>
-        <w:t xml:space="preserve"> </w:t>
-      </w:r>
-    </w:p>
-    <w:p>
-      <w:pPr>
-        <w:pStyle w:val="Titre"/>
-        <w:ind w:left="708"/>
-        <w:jc w:val="both"/>
-        <w:rPr>
-          <w:b w:val="0"/>
-          <w:i w:val="0"/>
-          <w:sz w:val="20"/>
-          <w:szCs w:val="20"/>
-        </w:rPr>
-      </w:pPr>
-      <w:r>
-        <w:rPr>
-          <w:i w:val="0"/>
-          <w:sz w:val="20"/>
-          <w:szCs w:val="20"/>
-        </w:rPr>
-        <w:t>Problem:</w:t>
-      </w:r>
-      <w:r>
-        <w:rPr>
-          <w:b w:val="0"/>
-          <w:i w:val="0"/>
-          <w:sz w:val="20"/>
-          <w:szCs w:val="20"/>
-        </w:rPr>
-        <w:t xml:space="preserve">  The data organizer GUI </w:t>
-      </w:r>
-      <w:r>
-        <w:rPr>
-          <w:b w:val="0"/>
-          <w:i w:val="0"/>
-          <w:sz w:val="20"/>
-          <w:szCs w:val="20"/>
-        </w:rPr>
-        <w:t xml:space="preserve">main </w:t>
-      </w:r>
-      <w:r>
-        <w:rPr>
-          <w:b w:val="0"/>
-          <w:i w:val="0"/>
-          <w:sz w:val="20"/>
-          <w:szCs w:val="20"/>
-        </w:rPr>
-        <w:t>window get</w:t>
-      </w:r>
-      <w:r>
-        <w:rPr>
-          <w:b w:val="0"/>
-          <w:i w:val="0"/>
-          <w:sz w:val="20"/>
-          <w:szCs w:val="20"/>
-        </w:rPr>
-        <w:t>s</w:t>
-      </w:r>
-      <w:r>
-        <w:rPr>
-          <w:b w:val="0"/>
-          <w:i w:val="0"/>
-          <w:sz w:val="20"/>
-          <w:szCs w:val="20"/>
-        </w:rPr>
-        <w:t xml:space="preserve"> partially mixed </w:t>
-      </w:r>
-      <w:r>
-        <w:rPr>
-          <w:b w:val="0"/>
-          <w:i w:val="0"/>
-          <w:sz w:val="20"/>
-          <w:szCs w:val="20"/>
-        </w:rPr>
-        <w:t xml:space="preserve">up </w:t>
-      </w:r>
-      <w:r>
-        <w:rPr>
-          <w:b w:val="0"/>
-          <w:i w:val="0"/>
-          <w:sz w:val="20"/>
-          <w:szCs w:val="20"/>
-        </w:rPr>
-        <w:t xml:space="preserve">with other application </w:t>
-      </w:r>
-      <w:r>
-        <w:rPr>
-          <w:b w:val="0"/>
-          <w:i w:val="0"/>
-          <w:sz w:val="20"/>
-          <w:szCs w:val="20"/>
-        </w:rPr>
-        <w:t xml:space="preserve">main </w:t>
-      </w:r>
-      <w:r>
-        <w:rPr>
-          <w:b w:val="0"/>
-          <w:i w:val="0"/>
-          <w:sz w:val="20"/>
-          <w:szCs w:val="20"/>
-        </w:rPr>
-        <w:t>windows (</w:t>
-      </w:r>
-      <w:r>
-        <w:rPr>
-          <w:b w:val="0"/>
-          <w:i w:val="0"/>
-          <w:sz w:val="20"/>
-          <w:szCs w:val="20"/>
-        </w:rPr>
-        <w:t>O</w:t>
-      </w:r>
-      <w:r>
-        <w:rPr>
-          <w:b w:val="0"/>
-          <w:i w:val="0"/>
-          <w:sz w:val="20"/>
-          <w:szCs w:val="20"/>
-        </w:rPr>
-        <w:t xml:space="preserve">utlook, </w:t>
-      </w:r>
-      <w:r>
-        <w:rPr>
-          <w:b w:val="0"/>
-          <w:i w:val="0"/>
-          <w:sz w:val="20"/>
-          <w:szCs w:val="20"/>
-        </w:rPr>
-        <w:t>W</w:t>
-      </w:r>
-      <w:r>
-        <w:rPr>
-          <w:b w:val="0"/>
-          <w:i w:val="0"/>
-          <w:sz w:val="20"/>
-          <w:szCs w:val="20"/>
-        </w:rPr>
-        <w:t>ord</w:t>
-      </w:r>
-      <w:r>
-        <w:rPr>
-          <w:b w:val="0"/>
-          <w:i w:val="0"/>
-          <w:sz w:val="20"/>
-          <w:szCs w:val="20"/>
-        </w:rPr>
-        <w:t>, Excel, etc.</w:t>
-      </w:r>
-      <w:r>
-        <w:rPr>
-          <w:b w:val="0"/>
-          <w:i w:val="0"/>
-          <w:sz w:val="20"/>
-          <w:szCs w:val="20"/>
-        </w:rPr>
-        <w:t xml:space="preserve">). Minimizing and restoring the application </w:t>
-      </w:r>
-      <w:r>
-        <w:rPr>
-          <w:b w:val="0"/>
-          <w:i w:val="0"/>
-          <w:sz w:val="20"/>
-          <w:szCs w:val="20"/>
-        </w:rPr>
-        <w:t xml:space="preserve">window </w:t>
-      </w:r>
-      <w:r>
-        <w:rPr>
-          <w:b w:val="0"/>
-          <w:i w:val="0"/>
-          <w:sz w:val="20"/>
-          <w:szCs w:val="20"/>
-        </w:rPr>
-        <w:t xml:space="preserve">fixes </w:t>
-      </w:r>
-      <w:r>
-        <w:rPr>
-          <w:b w:val="0"/>
-          <w:i w:val="0"/>
-          <w:sz w:val="20"/>
-          <w:szCs w:val="20"/>
-        </w:rPr>
-        <w:t xml:space="preserve">temporarily </w:t>
-      </w:r>
-      <w:r>
-        <w:rPr>
-          <w:b w:val="0"/>
-          <w:i w:val="0"/>
-          <w:sz w:val="20"/>
-          <w:szCs w:val="20"/>
-        </w:rPr>
-        <w:t>the behaviour but the problem reappears after some time</w:t>
-      </w:r>
-      <w:r>
-        <w:rPr>
-          <w:b w:val="0"/>
-          <w:i w:val="0"/>
-          <w:sz w:val="20"/>
-          <w:szCs w:val="20"/>
-        </w:rPr>
-        <w:t>.</w:t>
-      </w:r>
-      <w:r>
-        <w:rPr>
-          <w:b w:val="0"/>
-          <w:i w:val="0"/>
-          <w:sz w:val="20"/>
-          <w:szCs w:val="20"/>
-        </w:rPr>
-        <w:t xml:space="preserve"> </w:t>
-      </w:r>
-    </w:p>
-    <w:p>
-      <w:pPr>
-        <w:pStyle w:val="Titre"/>
-        <w:ind w:left="708"/>
-        <w:jc w:val="both"/>
-        <w:rPr>
-          <w:b w:val="0"/>
-          <w:i w:val="0"/>
-          <w:sz w:val="20"/>
-          <w:szCs w:val="20"/>
-        </w:rPr>
-      </w:pPr>
-      <w:r>
-        <w:rPr>
-          <w:i w:val="0"/>
-          <w:sz w:val="20"/>
-          <w:szCs w:val="20"/>
-        </w:rPr>
-        <w:t xml:space="preserve">Solution: </w:t>
-      </w:r>
-      <w:r>
-        <w:rPr>
-          <w:b w:val="0"/>
-          <w:i w:val="0"/>
-          <w:sz w:val="20"/>
-          <w:szCs w:val="20"/>
-        </w:rPr>
-        <w:t xml:space="preserve"> </w:t>
-      </w:r>
-      <w:r>
-        <w:rPr>
-          <w:b w:val="0"/>
-          <w:i w:val="0"/>
-          <w:sz w:val="20"/>
-          <w:szCs w:val="20"/>
-        </w:rPr>
-        <w:t xml:space="preserve">The graphic framework used to design the Data Organizer </w:t>
-      </w:r>
-      <w:r>
-        <w:rPr>
-          <w:b w:val="0"/>
-          <w:i w:val="0"/>
-          <w:sz w:val="20"/>
-          <w:szCs w:val="20"/>
-        </w:rPr>
-        <w:t xml:space="preserve">is not fully compatible with </w:t>
-      </w:r>
-      <w:r>
-        <w:rPr>
-          <w:b w:val="0"/>
-          <w:i w:val="0"/>
-          <w:sz w:val="20"/>
-          <w:szCs w:val="20"/>
-        </w:rPr>
-        <w:t xml:space="preserve">“old-fashioned” Windows desktop themes, that is to say themes that do not manage transparency (Aero) effects. </w:t>
-      </w:r>
-      <w:r>
-        <w:rPr>
-          <w:b w:val="0"/>
-          <w:i w:val="0"/>
-          <w:sz w:val="20"/>
-          <w:szCs w:val="20"/>
-        </w:rPr>
-        <w:t xml:space="preserve">To </w:t>
-      </w:r>
-      <w:r>
-        <w:rPr>
-          <w:b w:val="0"/>
-          <w:i w:val="0"/>
-          <w:sz w:val="20"/>
-          <w:szCs w:val="20"/>
-        </w:rPr>
-        <w:t>permanently</w:t>
-      </w:r>
-      <w:r>
-        <w:rPr>
-          <w:b w:val="0"/>
-          <w:i w:val="0"/>
-          <w:sz w:val="20"/>
-          <w:szCs w:val="20"/>
-        </w:rPr>
-        <w:t xml:space="preserve"> fix this issue, please </w:t>
-      </w:r>
-      <w:r>
-        <w:rPr>
-          <w:b w:val="0"/>
-          <w:i w:val="0"/>
-          <w:sz w:val="20"/>
-          <w:szCs w:val="20"/>
-        </w:rPr>
-        <w:t xml:space="preserve">change the Windows </w:t>
-      </w:r>
-      <w:r>
-        <w:rPr>
-          <w:b w:val="0"/>
-          <w:i w:val="0"/>
-          <w:sz w:val="20"/>
-          <w:szCs w:val="20"/>
-        </w:rPr>
-        <w:t xml:space="preserve">Desktop </w:t>
-      </w:r>
-      <w:r>
-        <w:rPr>
-          <w:b w:val="0"/>
-          <w:i w:val="0"/>
-          <w:sz w:val="20"/>
-          <w:szCs w:val="20"/>
-        </w:rPr>
-        <w:t>T</w:t>
-      </w:r>
-      <w:r>
-        <w:rPr>
-          <w:b w:val="0"/>
-          <w:i w:val="0"/>
-          <w:sz w:val="20"/>
-          <w:szCs w:val="20"/>
-        </w:rPr>
-        <w:t>heme</w:t>
-      </w:r>
-      <w:r>
-        <w:rPr>
-          <w:b w:val="0"/>
-          <w:i w:val="0"/>
-          <w:sz w:val="20"/>
-          <w:szCs w:val="20"/>
-        </w:rPr>
-        <w:t xml:space="preserve"> to one of the “Aero” family (for instance, “Windows 7” instead of “Windows 7 basic”)</w:t>
-      </w:r>
-      <w:r>
-        <w:rPr>
-          <w:b w:val="0"/>
-          <w:i w:val="0"/>
-          <w:sz w:val="20"/>
-          <w:szCs w:val="20"/>
-        </w:rPr>
-        <w:t xml:space="preserve">. If “Aero” themes are not available, minimize all opened application windows before starting a Data </w:t>
-      </w:r>
-      <w:r>
-        <w:rPr>
-          <w:b w:val="0"/>
-          <w:i w:val="0"/>
-          <w:sz w:val="20"/>
-          <w:szCs w:val="20"/>
-        </w:rPr>
-        <w:t>Organizer session and restore them to normal size at the end of the session.</w:t>
-      </w:r>
-      <w:r>
-        <w:rPr>
-          <w:b w:val="0"/>
-          <w:i w:val="0"/>
-          <w:sz w:val="20"/>
-          <w:szCs w:val="20"/>
-        </w:rPr>
-        <w:t xml:space="preserve"> </w:t>
-      </w:r>
-      <w:r>
-        <w:rPr>
-          <w:b w:val="0"/>
-          <w:i w:val="0"/>
-          <w:sz w:val="20"/>
-          <w:szCs w:val="20"/>
-        </w:rPr>
-        <w:t xml:space="preserve">  </w:t>
-      </w:r>
-    </w:p>
-    <w:p>
-      <w:pPr>
-        <w:pStyle w:val="Titre"/>
-        <w:ind w:left="708"/>
-        <w:jc w:val="both"/>
-        <w:rPr>
-          <w:b w:val="0"/>
-          <w:i w:val="0"/>
-          <w:sz w:val="20"/>
-          <w:szCs w:val="20"/>
-        </w:rPr>
-      </w:pPr>
-    </w:p>
-    <w:p>
-      <w:pPr>
-        <w:pStyle w:val="Titre"/>
-        <w:ind w:left="708"/>
-        <w:jc w:val="both"/>
-        <w:rPr>
-          <w:b w:val="0"/>
-          <w:i w:val="0"/>
-          <w:sz w:val="20"/>
-          <w:szCs w:val="20"/>
-        </w:rPr>
-      </w:pPr>
-      <w:r>
-        <w:rPr>
-          <w:i w:val="0"/>
-          <w:sz w:val="20"/>
-          <w:szCs w:val="20"/>
-        </w:rPr>
-        <w:t>Problem:</w:t>
-      </w:r>
-      <w:r>
-        <w:rPr>
-          <w:b w:val="0"/>
-          <w:i w:val="0"/>
-          <w:sz w:val="20"/>
-          <w:szCs w:val="20"/>
-        </w:rPr>
-        <w:t xml:space="preserve"> The application crashed </w:t>
-      </w:r>
-      <w:r>
-        <w:rPr>
-          <w:b w:val="0"/>
-          <w:i w:val="0"/>
-          <w:sz w:val="20"/>
-          <w:szCs w:val="20"/>
-        </w:rPr>
-        <w:t xml:space="preserve">without giving </w:t>
-      </w:r>
-      <w:r>
-        <w:rPr>
-          <w:b w:val="0"/>
-          <w:i w:val="0"/>
-          <w:sz w:val="20"/>
-          <w:szCs w:val="20"/>
-        </w:rPr>
-        <w:t>any hint at what went wrong.</w:t>
-      </w:r>
-    </w:p>
-    <w:p>
-      <w:pPr>
-        <w:pStyle w:val="Titre"/>
-        <w:ind w:left="708"/>
-        <w:jc w:val="both"/>
-        <w:rPr>
-          <w:b w:val="0"/>
-          <w:i w:val="0"/>
-          <w:sz w:val="20"/>
-          <w:szCs w:val="20"/>
-        </w:rPr>
-      </w:pPr>
-      <w:r>
-        <w:rPr>
-          <w:i w:val="0"/>
-          <w:sz w:val="20"/>
-          <w:szCs w:val="20"/>
-        </w:rPr>
-        <w:t xml:space="preserve">Solution: </w:t>
-      </w:r>
-      <w:r>
-        <w:rPr>
-          <w:b w:val="0"/>
-          <w:i w:val="0"/>
-          <w:sz w:val="20"/>
-          <w:szCs w:val="20"/>
-        </w:rPr>
-        <w:t>Before any attempt to restart the application, put aside the file located in:</w:t>
-      </w:r>
-    </w:p>
-    <w:p>
-      <w:pPr>
-        <w:pStyle w:val="Titre"/>
-        <w:ind w:left="708"/>
-        <w:jc w:val="both"/>
-        <w:rPr>
-          <w:b w:val="0"/>
-          <w:i w:val="0"/>
-          <w:sz w:val="20"/>
-          <w:szCs w:val="20"/>
-        </w:rPr>
-      </w:pPr>
-      <w:r>
-        <w:rPr>
-          <w:b w:val="0"/>
-          <w:i w:val="0"/>
-          <w:sz w:val="20"/>
-          <w:szCs w:val="20"/>
-        </w:rPr>
-        <w:tab/>
-      </w:r>
-    </w:p>
-    <w:p>
-      <w:pPr>
-        <w:pStyle w:val="Titre"/>
-        <w:ind w:left="708"/>
-        <w:jc w:val="both"/>
-        <w:rPr>
-          <w:b w:val="0"/>
-          <w:color w:val="FF0000"/>
-          <w:sz w:val="20"/>
-          <w:szCs w:val="20"/>
-        </w:rPr>
-      </w:pPr>
-      <w:r>
-        <w:rPr>
-          <w:b w:val="0"/>
-          <w:color w:val="FF0000"/>
-          <w:sz w:val="20"/>
-          <w:szCs w:val="20"/>
-        </w:rPr>
-        <w:t>C:\D:</w:t>
-      </w:r>
-      <w:proofErr w:type="gramStart"/>
-      <w:r>
-        <w:rPr>
-          <w:b w:val="0"/>
-          <w:color w:val="FF0000"/>
-          <w:sz w:val="20"/>
-          <w:szCs w:val="20"/>
-        </w:rPr>
-        <w:t>\ ....</w:t>
-      </w:r>
-      <w:proofErr w:type="gramEnd"/>
-      <w:r>
-        <w:rPr>
-          <w:b w:val="0"/>
-          <w:color w:val="FF0000"/>
-          <w:sz w:val="20"/>
-          <w:szCs w:val="20"/>
-        </w:rPr>
-        <w:t>\Users\username\AppData\Local\rte\.data_organizer\logs\data_organizer.log</w:t>
-      </w:r>
-    </w:p>
-    <w:p>
-      <w:pPr>
-        <w:pStyle w:val="Titre"/>
-        <w:ind w:left="708"/>
-        <w:jc w:val="both"/>
-        <w:rPr>
-          <w:b w:val="0"/>
-          <w:i w:val="0"/>
-          <w:sz w:val="20"/>
-          <w:szCs w:val="20"/>
-        </w:rPr>
-      </w:pPr>
-    </w:p>
-    <w:p>
-      <w:pPr>
-        <w:pStyle w:val="Titre"/>
-        <w:ind w:left="708"/>
-        <w:jc w:val="both"/>
-        <w:rPr>
-          <w:b w:val="0"/>
-          <w:i w:val="0"/>
-          <w:sz w:val="20"/>
-          <w:szCs w:val="20"/>
-        </w:rPr>
-      </w:pPr>
-      <w:r>
-        <w:rPr>
-          <w:b w:val="0"/>
-          <w:i w:val="0"/>
-          <w:sz w:val="20"/>
-          <w:szCs w:val="20"/>
-        </w:rPr>
-        <w:t xml:space="preserve">Please send this file as </w:t>
-      </w:r>
-      <w:proofErr w:type="gramStart"/>
-      <w:r>
-        <w:rPr>
-          <w:b w:val="0"/>
-          <w:i w:val="0"/>
-          <w:sz w:val="20"/>
-          <w:szCs w:val="20"/>
-        </w:rPr>
-        <w:t>attachment  to</w:t>
-      </w:r>
-      <w:proofErr w:type="gramEnd"/>
-      <w:r>
-        <w:rPr>
-          <w:b w:val="0"/>
-          <w:i w:val="0"/>
-          <w:sz w:val="20"/>
-          <w:szCs w:val="20"/>
-        </w:rPr>
-        <w:t xml:space="preserve"> an e-mail reporting your problem to the </w:t>
-      </w:r>
-      <w:proofErr w:type="spellStart"/>
-      <w:r>
-        <w:rPr>
-          <w:b w:val="0"/>
-          <w:i w:val="0"/>
-          <w:sz w:val="20"/>
-          <w:szCs w:val="20"/>
-        </w:rPr>
-        <w:t>Antares</w:t>
-      </w:r>
-      <w:proofErr w:type="spellEnd"/>
-      <w:r>
-        <w:rPr>
-          <w:b w:val="0"/>
-          <w:i w:val="0"/>
-          <w:sz w:val="20"/>
-          <w:szCs w:val="20"/>
-        </w:rPr>
-        <w:t xml:space="preserve"> team:</w:t>
-      </w:r>
-      <w:r>
-        <w:rPr>
-          <w:b w:val="0"/>
-          <w:i w:val="0"/>
-          <w:sz w:val="20"/>
-          <w:szCs w:val="20"/>
-        </w:rPr>
-        <w:tab/>
-      </w:r>
-      <w:r>
-        <w:rPr>
-          <w:b w:val="0"/>
-          <w:i w:val="0"/>
-          <w:sz w:val="20"/>
-          <w:szCs w:val="20"/>
-        </w:rPr>
-        <w:tab/>
-      </w:r>
-      <w:r>
-        <w:rPr>
-          <w:b w:val="0"/>
-          <w:i w:val="0"/>
-          <w:sz w:val="20"/>
-          <w:szCs w:val="20"/>
-        </w:rPr>
-        <w:tab/>
-      </w:r>
-      <w:r>
-        <w:rPr>
-          <w:b w:val="0"/>
-          <w:i w:val="0"/>
-          <w:sz w:val="20"/>
-          <w:szCs w:val="20"/>
-        </w:rPr>
-        <w:t>(</w:t>
-      </w:r>
-      <w:hyperlink r:id="rId8" w:history="1">
-        <w:r>
-          <w:rPr>
-            <w:rStyle w:val="Lienhypertexte"/>
-            <w:b w:val="0"/>
-            <w:i w:val="0"/>
-            <w:sz w:val="20"/>
-            <w:szCs w:val="20"/>
-          </w:rPr>
-          <w:t>rte-antares@rte-france.com</w:t>
-        </w:r>
-      </w:hyperlink>
-      <w:r>
-        <w:rPr>
-          <w:b w:val="0"/>
-          <w:i w:val="0"/>
-          <w:sz w:val="20"/>
-          <w:szCs w:val="20"/>
-        </w:rPr>
-        <w:t>)</w:t>
-      </w:r>
+      </w:pPr>
     </w:p>
     <w:sectPr>
-      <w:footerReference w:type="default" r:id="rId9"/>
+      <w:footerReference w:type="default" r:id="rId8"/>
       <w:pgSz w:w="11906" w:h="16838"/>
       <w:pgMar w:top="1417" w:right="1417" w:bottom="1417" w:left="1417" w:header="708" w:footer="708" w:gutter="0"/>
       <w:cols w:space="708"/>
@@ -1975,7 +1056,7 @@
 </file>
 
 <file path=word/endnotes.xml><?xml version="1.0" encoding="utf-8"?>
-<w:endnotes xmlns:ve="http://schemas.openxmlformats.org/markup-compatibility/2006" xmlns:o="urn:schemas-microsoft-com:office:office" xmlns:r="http://schemas.openxmlformats.org/officeDocument/2006/relationships" xmlns:m="http://schemas.openxmlformats.org/officeDocument/2006/math" xmlns:v="urn:schemas-microsoft-com:vml" xmlns:wp="http://schemas.openxmlformats.org/drawingml/2006/wordprocessingDrawing" xmlns:w10="urn:schemas-microsoft-com:office:word" xmlns:w="http://schemas.openxmlformats.org/wordprocessingml/2006/main" xmlns:wne="http://schemas.microsoft.com/office/word/2006/wordml">
+<w:endnotes xmlns:wpc="http://schemas.microsoft.com/office/word/2010/wordprocessingCanvas" xmlns:mc="http://schemas.openxmlformats.org/markup-compatibility/2006" xmlns:o="urn:schemas-microsoft-com:office:office" xmlns:r="http://schemas.openxmlformats.org/officeDocument/2006/relationships" xmlns:m="http://schemas.openxmlformats.org/officeDocument/2006/math" xmlns:v="urn:schemas-microsoft-com:vml" xmlns:wp14="http://schemas.microsoft.com/office/word/2010/wordprocessingDrawing" xmlns:wp="http://schemas.openxmlformats.org/drawingml/2006/wordprocessingDrawing" xmlns:w10="urn:schemas-microsoft-com:office:word" xmlns:w="http://schemas.openxmlformats.org/wordprocessingml/2006/main" xmlns:w14="http://schemas.microsoft.com/office/word/2010/wordml" xmlns:w15="http://schemas.microsoft.com/office/word/2012/wordml" xmlns:wpg="http://schemas.microsoft.com/office/word/2010/wordprocessingGroup" xmlns:wpi="http://schemas.microsoft.com/office/word/2010/wordprocessingInk" xmlns:wne="http://schemas.microsoft.com/office/word/2006/wordml" xmlns:wps="http://schemas.microsoft.com/office/word/2010/wordprocessingShape" mc:Ignorable="w14 w15 wp14">
   <w:endnote w:type="separator" w:id="-1">
     <w:p>
       <w:r>
@@ -1994,7 +1075,7 @@
 </file>
 
 <file path=word/footer1.xml><?xml version="1.0" encoding="utf-8"?>
-<w:ftr xmlns:ve="http://schemas.openxmlformats.org/markup-compatibility/2006" xmlns:o="urn:schemas-microsoft-com:office:office" xmlns:r="http://schemas.openxmlformats.org/officeDocument/2006/relationships" xmlns:m="http://schemas.openxmlformats.org/officeDocument/2006/math" xmlns:v="urn:schemas-microsoft-com:vml" xmlns:wp="http://schemas.openxmlformats.org/drawingml/2006/wordprocessingDrawing" xmlns:w10="urn:schemas-microsoft-com:office:word" xmlns:w="http://schemas.openxmlformats.org/wordprocessingml/2006/main" xmlns:wne="http://schemas.microsoft.com/office/word/2006/wordml">
+<w:ftr xmlns:wpc="http://schemas.microsoft.com/office/word/2010/wordprocessingCanvas" xmlns:mc="http://schemas.openxmlformats.org/markup-compatibility/2006" xmlns:o="urn:schemas-microsoft-com:office:office" xmlns:r="http://schemas.openxmlformats.org/officeDocument/2006/relationships" xmlns:m="http://schemas.openxmlformats.org/officeDocument/2006/math" xmlns:v="urn:schemas-microsoft-com:vml" xmlns:wp14="http://schemas.microsoft.com/office/word/2010/wordprocessingDrawing" xmlns:wp="http://schemas.openxmlformats.org/drawingml/2006/wordprocessingDrawing" xmlns:w10="urn:schemas-microsoft-com:office:word" xmlns:w="http://schemas.openxmlformats.org/wordprocessingml/2006/main" xmlns:w14="http://schemas.microsoft.com/office/word/2010/wordml" xmlns:w15="http://schemas.microsoft.com/office/word/2012/wordml" xmlns:wpg="http://schemas.microsoft.com/office/word/2010/wordprocessingGroup" xmlns:wpi="http://schemas.microsoft.com/office/word/2010/wordprocessingInk" xmlns:wne="http://schemas.microsoft.com/office/word/2006/wordml" xmlns:wps="http://schemas.microsoft.com/office/word/2010/wordprocessingShape" mc:Ignorable="w14 w15 wp14">
   <w:p>
     <w:pPr>
       <w:pStyle w:val="Pieddepage"/>
@@ -2002,37 +1083,21 @@
       <w:rPr>
         <w:rStyle w:val="Numrodepage"/>
         <w:rFonts w:ascii="Arial" w:hAnsi="Arial" w:cs="Arial"/>
-        <w:sz w:val="18"/>
+        <w:szCs w:val="20"/>
         <w:lang w:val="en-GB"/>
       </w:rPr>
     </w:pPr>
-    <w:proofErr w:type="gramStart"/>
+    <w:r>
+      <w:rPr>
+        <w:szCs w:val="20"/>
+      </w:rPr>
+      <w:t xml:space="preserve">Copyright © RTE 2007-2019 – Version 2.0.0 </w:t>
+    </w:r>
     <w:r>
       <w:rPr>
         <w:rStyle w:val="Numrodepage"/>
         <w:rFonts w:ascii="Arial" w:hAnsi="Arial" w:cs="Arial"/>
-        <w:sz w:val="18"/>
-        <w:lang w:val="en-GB"/>
-      </w:rPr>
-      <w:t xml:space="preserve">RTE  </w:t>
-    </w:r>
-    <w:proofErr w:type="spellStart"/>
-    <w:r>
-      <w:rPr>
-        <w:rStyle w:val="Numrodepage"/>
-        <w:rFonts w:ascii="Arial" w:hAnsi="Arial" w:cs="Arial"/>
-        <w:sz w:val="18"/>
-        <w:lang w:val="en-GB"/>
-      </w:rPr>
-      <w:t>Antares</w:t>
-    </w:r>
-    <w:proofErr w:type="spellEnd"/>
-    <w:proofErr w:type="gramEnd"/>
-    <w:r>
-      <w:rPr>
-        <w:rStyle w:val="Numrodepage"/>
-        <w:rFonts w:ascii="Arial" w:hAnsi="Arial" w:cs="Arial"/>
-        <w:sz w:val="18"/>
+        <w:szCs w:val="20"/>
         <w:lang w:val="en-GB"/>
       </w:rPr>
       <w:t xml:space="preserve"> </w:t>
@@ -2045,6 +1110,7 @@
       <w:rPr>
         <w:rStyle w:val="Numrodepage"/>
         <w:rFonts w:ascii="Arial" w:hAnsi="Arial" w:cs="Arial"/>
+        <w:szCs w:val="20"/>
         <w:lang w:val="en-GB"/>
       </w:rPr>
     </w:pPr>
@@ -2052,66 +1118,44 @@
       <w:rPr>
         <w:rStyle w:val="Numrodepage"/>
         <w:rFonts w:ascii="Arial" w:hAnsi="Arial" w:cs="Arial"/>
-        <w:sz w:val="18"/>
+        <w:szCs w:val="20"/>
         <w:lang w:val="en-GB"/>
       </w:rPr>
       <w:tab/>
     </w:r>
-    <w:proofErr w:type="gramStart"/>
     <w:r>
       <w:rPr>
-        <w:rStyle w:val="Numrodepage"/>
-        <w:rFonts w:ascii="Arial" w:hAnsi="Arial" w:cs="Arial"/>
-        <w:sz w:val="18"/>
-        <w:lang w:val="en-GB"/>
-      </w:rPr>
-      <w:t>Last  Rev</w:t>
+        <w:szCs w:val="20"/>
+      </w:rPr>
+      <w:t xml:space="preserve">Last </w:t>
     </w:r>
-    <w:proofErr w:type="gramEnd"/>
+    <w:proofErr w:type="spellStart"/>
     <w:r>
       <w:rPr>
-        <w:rStyle w:val="Numrodepage"/>
-        <w:rFonts w:ascii="Arial" w:hAnsi="Arial" w:cs="Arial"/>
-        <w:sz w:val="18"/>
-        <w:lang w:val="en-GB"/>
-      </w:rPr>
-      <w:t xml:space="preserve">. </w:t>
+        <w:szCs w:val="20"/>
+      </w:rPr>
+      <w:t>Rev</w:t>
     </w:r>
+    <w:proofErr w:type="spellEnd"/>
     <w:r>
       <w:rPr>
-        <w:rStyle w:val="Numrodepage"/>
-        <w:rFonts w:ascii="Arial" w:hAnsi="Arial" w:cs="Arial"/>
-        <w:sz w:val="18"/>
-        <w:lang w:val="en-GB"/>
-      </w:rPr>
-      <w:t>13</w:t>
+        <w:szCs w:val="20"/>
+      </w:rPr>
+      <w:t xml:space="preserve"> : S. </w:t>
     </w:r>
+    <w:proofErr w:type="spellStart"/>
     <w:r>
       <w:rPr>
-        <w:rStyle w:val="Numrodepage"/>
-        <w:rFonts w:ascii="Arial" w:hAnsi="Arial" w:cs="Arial"/>
-        <w:sz w:val="18"/>
-        <w:lang w:val="en-GB"/>
-      </w:rPr>
-      <w:t xml:space="preserve"> </w:t>
+        <w:szCs w:val="20"/>
+      </w:rPr>
+      <w:t>Marandon</w:t>
     </w:r>
+    <w:proofErr w:type="spellEnd"/>
     <w:r>
       <w:rPr>
-        <w:rStyle w:val="Numrodepage"/>
-        <w:rFonts w:ascii="Arial" w:hAnsi="Arial" w:cs="Arial"/>
-        <w:sz w:val="18"/>
-        <w:lang w:val="en-GB"/>
-      </w:rPr>
-      <w:t>FEB</w:t>
-    </w:r>
-    <w:r>
-      <w:rPr>
-        <w:rStyle w:val="Numrodepage"/>
-        <w:rFonts w:ascii="Arial" w:hAnsi="Arial" w:cs="Arial"/>
-        <w:sz w:val="18"/>
-        <w:lang w:val="en-GB"/>
-      </w:rPr>
-      <w:t xml:space="preserve">  2017</w:t>
+        <w:szCs w:val="20"/>
+      </w:rPr>
+      <w:t xml:space="preserve"> - 21 DEC 2018</w:t>
     </w:r>
   </w:p>
   <w:p>
@@ -2207,7 +1251,7 @@
 </file>
 
 <file path=word/footnotes.xml><?xml version="1.0" encoding="utf-8"?>
-<w:footnotes xmlns:ve="http://schemas.openxmlformats.org/markup-compatibility/2006" xmlns:o="urn:schemas-microsoft-com:office:office" xmlns:r="http://schemas.openxmlformats.org/officeDocument/2006/relationships" xmlns:m="http://schemas.openxmlformats.org/officeDocument/2006/math" xmlns:v="urn:schemas-microsoft-com:vml" xmlns:wp="http://schemas.openxmlformats.org/drawingml/2006/wordprocessingDrawing" xmlns:w10="urn:schemas-microsoft-com:office:word" xmlns:w="http://schemas.openxmlformats.org/wordprocessingml/2006/main" xmlns:wne="http://schemas.microsoft.com/office/word/2006/wordml">
+<w:footnotes xmlns:wpc="http://schemas.microsoft.com/office/word/2010/wordprocessingCanvas" xmlns:mc="http://schemas.openxmlformats.org/markup-compatibility/2006" xmlns:o="urn:schemas-microsoft-com:office:office" xmlns:r="http://schemas.openxmlformats.org/officeDocument/2006/relationships" xmlns:m="http://schemas.openxmlformats.org/officeDocument/2006/math" xmlns:v="urn:schemas-microsoft-com:vml" xmlns:wp14="http://schemas.microsoft.com/office/word/2010/wordprocessingDrawing" xmlns:wp="http://schemas.openxmlformats.org/drawingml/2006/wordprocessingDrawing" xmlns:w10="urn:schemas-microsoft-com:office:word" xmlns:w="http://schemas.openxmlformats.org/wordprocessingml/2006/main" xmlns:w14="http://schemas.microsoft.com/office/word/2010/wordml" xmlns:w15="http://schemas.microsoft.com/office/word/2012/wordml" xmlns:wpg="http://schemas.microsoft.com/office/word/2010/wordprocessingGroup" xmlns:wpi="http://schemas.microsoft.com/office/word/2010/wordprocessingInk" xmlns:wne="http://schemas.microsoft.com/office/word/2006/wordml" xmlns:wps="http://schemas.microsoft.com/office/word/2010/wordprocessingShape" mc:Ignorable="w14 w15 wp14">
   <w:footnote w:type="separator" w:id="-1">
     <w:p>
       <w:r>
@@ -2226,8 +1270,8 @@
 </file>
 
 <file path=word/numbering.xml><?xml version="1.0" encoding="utf-8"?>
-<w:numbering xmlns:ve="http://schemas.openxmlformats.org/markup-compatibility/2006" xmlns:o="urn:schemas-microsoft-com:office:office" xmlns:r="http://schemas.openxmlformats.org/officeDocument/2006/relationships" xmlns:m="http://schemas.openxmlformats.org/officeDocument/2006/math" xmlns:v="urn:schemas-microsoft-com:vml" xmlns:wp="http://schemas.openxmlformats.org/drawingml/2006/wordprocessingDrawing" xmlns:w10="urn:schemas-microsoft-com:office:word" xmlns:w="http://schemas.openxmlformats.org/wordprocessingml/2006/main" xmlns:wne="http://schemas.microsoft.com/office/word/2006/wordml">
-  <w:abstractNum w:abstractNumId="0">
+<w:numbering xmlns:wpc="http://schemas.microsoft.com/office/word/2010/wordprocessingCanvas" xmlns:mc="http://schemas.openxmlformats.org/markup-compatibility/2006" xmlns:o="urn:schemas-microsoft-com:office:office" xmlns:r="http://schemas.openxmlformats.org/officeDocument/2006/relationships" xmlns:m="http://schemas.openxmlformats.org/officeDocument/2006/math" xmlns:v="urn:schemas-microsoft-com:vml" xmlns:wp14="http://schemas.microsoft.com/office/word/2010/wordprocessingDrawing" xmlns:wp="http://schemas.openxmlformats.org/drawingml/2006/wordprocessingDrawing" xmlns:w10="urn:schemas-microsoft-com:office:word" xmlns:w="http://schemas.openxmlformats.org/wordprocessingml/2006/main" xmlns:w14="http://schemas.microsoft.com/office/word/2010/wordml" xmlns:w15="http://schemas.microsoft.com/office/word/2012/wordml" xmlns:wpg="http://schemas.microsoft.com/office/word/2010/wordprocessingGroup" xmlns:wpi="http://schemas.microsoft.com/office/word/2010/wordprocessingInk" xmlns:wne="http://schemas.microsoft.com/office/word/2006/wordml" xmlns:wps="http://schemas.microsoft.com/office/word/2010/wordprocessingShape" mc:Ignorable="w14 w15 wp14">
+  <w:abstractNum w:abstractNumId="0" w15:restartNumberingAfterBreak="0">
     <w:nsid w:val="069952B8"/>
     <w:multiLevelType w:val="hybridMultilevel"/>
     <w:tmpl w:val="F116908E"/>
@@ -2316,7 +1360,7 @@
       </w:pPr>
     </w:lvl>
   </w:abstractNum>
-  <w:abstractNum w:abstractNumId="1">
+  <w:abstractNum w:abstractNumId="1" w15:restartNumberingAfterBreak="0">
     <w:nsid w:val="105F2FA1"/>
     <w:multiLevelType w:val="hybridMultilevel"/>
     <w:tmpl w:val="72C69244"/>
@@ -2411,7 +1455,7 @@
       </w:pPr>
     </w:lvl>
   </w:abstractNum>
-  <w:abstractNum w:abstractNumId="2">
+  <w:abstractNum w:abstractNumId="2" w15:restartNumberingAfterBreak="0">
     <w:nsid w:val="17E54FE0"/>
     <w:multiLevelType w:val="hybridMultilevel"/>
     <w:tmpl w:val="38821BAA"/>
@@ -2524,7 +1568,7 @@
       </w:rPr>
     </w:lvl>
   </w:abstractNum>
-  <w:abstractNum w:abstractNumId="3">
+  <w:abstractNum w:abstractNumId="3" w15:restartNumberingAfterBreak="0">
     <w:nsid w:val="1AAE45A5"/>
     <w:multiLevelType w:val="hybridMultilevel"/>
     <w:tmpl w:val="E9AC0F12"/>
@@ -2616,7 +1660,7 @@
       </w:pPr>
     </w:lvl>
   </w:abstractNum>
-  <w:abstractNum w:abstractNumId="4">
+  <w:abstractNum w:abstractNumId="4" w15:restartNumberingAfterBreak="0">
     <w:nsid w:val="1D6E4D57"/>
     <w:multiLevelType w:val="hybridMultilevel"/>
     <w:tmpl w:val="9192F1FE"/>
@@ -2702,7 +1746,7 @@
       </w:pPr>
     </w:lvl>
   </w:abstractNum>
-  <w:abstractNum w:abstractNumId="5">
+  <w:abstractNum w:abstractNumId="5" w15:restartNumberingAfterBreak="0">
     <w:nsid w:val="272A391A"/>
     <w:multiLevelType w:val="hybridMultilevel"/>
     <w:tmpl w:val="C630A1C0"/>
@@ -2815,7 +1859,7 @@
       </w:rPr>
     </w:lvl>
   </w:abstractNum>
-  <w:abstractNum w:abstractNumId="6">
+  <w:abstractNum w:abstractNumId="6" w15:restartNumberingAfterBreak="0">
     <w:nsid w:val="2E8A21FC"/>
     <w:multiLevelType w:val="hybridMultilevel"/>
     <w:tmpl w:val="F95E3C86"/>
@@ -2928,7 +1972,7 @@
       </w:rPr>
     </w:lvl>
   </w:abstractNum>
-  <w:abstractNum w:abstractNumId="7">
+  <w:abstractNum w:abstractNumId="7" w15:restartNumberingAfterBreak="0">
     <w:nsid w:val="30AB5FDC"/>
     <w:multiLevelType w:val="hybridMultilevel"/>
     <w:tmpl w:val="A404D1C8"/>
@@ -3041,7 +2085,7 @@
       </w:rPr>
     </w:lvl>
   </w:abstractNum>
-  <w:abstractNum w:abstractNumId="8">
+  <w:abstractNum w:abstractNumId="8" w15:restartNumberingAfterBreak="0">
     <w:nsid w:val="34E04130"/>
     <w:multiLevelType w:val="hybridMultilevel"/>
     <w:tmpl w:val="3D3A4990"/>
@@ -3154,7 +2198,7 @@
       </w:rPr>
     </w:lvl>
   </w:abstractNum>
-  <w:abstractNum w:abstractNumId="9">
+  <w:abstractNum w:abstractNumId="9" w15:restartNumberingAfterBreak="0">
     <w:nsid w:val="359258EE"/>
     <w:multiLevelType w:val="hybridMultilevel"/>
     <w:tmpl w:val="6212A12A"/>
@@ -3243,7 +2287,7 @@
       </w:pPr>
     </w:lvl>
   </w:abstractNum>
-  <w:abstractNum w:abstractNumId="10">
+  <w:abstractNum w:abstractNumId="10" w15:restartNumberingAfterBreak="0">
     <w:nsid w:val="37474BA4"/>
     <w:multiLevelType w:val="hybridMultilevel"/>
     <w:tmpl w:val="0F3AA1D4"/>
@@ -3335,7 +2379,7 @@
       </w:pPr>
     </w:lvl>
   </w:abstractNum>
-  <w:abstractNum w:abstractNumId="11">
+  <w:abstractNum w:abstractNumId="11" w15:restartNumberingAfterBreak="0">
     <w:nsid w:val="37934AB5"/>
     <w:multiLevelType w:val="hybridMultilevel"/>
     <w:tmpl w:val="30BC0AAE"/>
@@ -3447,7 +2491,7 @@
       </w:rPr>
     </w:lvl>
   </w:abstractNum>
-  <w:abstractNum w:abstractNumId="12">
+  <w:abstractNum w:abstractNumId="12" w15:restartNumberingAfterBreak="0">
     <w:nsid w:val="3F8D5490"/>
     <w:multiLevelType w:val="hybridMultilevel"/>
     <w:tmpl w:val="FB823088"/>
@@ -3560,7 +2604,7 @@
       </w:rPr>
     </w:lvl>
   </w:abstractNum>
-  <w:abstractNum w:abstractNumId="13">
+  <w:abstractNum w:abstractNumId="13" w15:restartNumberingAfterBreak="0">
     <w:nsid w:val="47123DC9"/>
     <w:multiLevelType w:val="hybridMultilevel"/>
     <w:tmpl w:val="2CFE7212"/>
@@ -3673,7 +2717,7 @@
       </w:rPr>
     </w:lvl>
   </w:abstractNum>
-  <w:abstractNum w:abstractNumId="14">
+  <w:abstractNum w:abstractNumId="14" w15:restartNumberingAfterBreak="0">
     <w:nsid w:val="499A691A"/>
     <w:multiLevelType w:val="hybridMultilevel"/>
     <w:tmpl w:val="CDC0C2B6"/>
@@ -3786,7 +2830,7 @@
       </w:rPr>
     </w:lvl>
   </w:abstractNum>
-  <w:abstractNum w:abstractNumId="15">
+  <w:abstractNum w:abstractNumId="15" w15:restartNumberingAfterBreak="0">
     <w:nsid w:val="4A590735"/>
     <w:multiLevelType w:val="hybridMultilevel"/>
     <w:tmpl w:val="D98C6BE0"/>
@@ -3899,7 +2943,7 @@
       </w:rPr>
     </w:lvl>
   </w:abstractNum>
-  <w:abstractNum w:abstractNumId="16">
+  <w:abstractNum w:abstractNumId="16" w15:restartNumberingAfterBreak="0">
     <w:nsid w:val="4D270A0E"/>
     <w:multiLevelType w:val="hybridMultilevel"/>
     <w:tmpl w:val="03E60400"/>
@@ -4012,7 +3056,7 @@
       </w:rPr>
     </w:lvl>
   </w:abstractNum>
-  <w:abstractNum w:abstractNumId="17">
+  <w:abstractNum w:abstractNumId="17" w15:restartNumberingAfterBreak="0">
     <w:nsid w:val="4D84118B"/>
     <w:multiLevelType w:val="hybridMultilevel"/>
     <w:tmpl w:val="8C24B0EE"/>
@@ -4125,7 +3169,7 @@
       </w:rPr>
     </w:lvl>
   </w:abstractNum>
-  <w:abstractNum w:abstractNumId="18">
+  <w:abstractNum w:abstractNumId="18" w15:restartNumberingAfterBreak="0">
     <w:nsid w:val="4EA42C85"/>
     <w:multiLevelType w:val="hybridMultilevel"/>
     <w:tmpl w:val="4876455C"/>
@@ -4238,7 +3282,7 @@
       </w:rPr>
     </w:lvl>
   </w:abstractNum>
-  <w:abstractNum w:abstractNumId="19">
+  <w:abstractNum w:abstractNumId="19" w15:restartNumberingAfterBreak="0">
     <w:nsid w:val="546E358D"/>
     <w:multiLevelType w:val="hybridMultilevel"/>
     <w:tmpl w:val="52028EA8"/>
@@ -4351,7 +3395,7 @@
       </w:rPr>
     </w:lvl>
   </w:abstractNum>
-  <w:abstractNum w:abstractNumId="20">
+  <w:abstractNum w:abstractNumId="20" w15:restartNumberingAfterBreak="0">
     <w:nsid w:val="59112EEE"/>
     <w:multiLevelType w:val="hybridMultilevel"/>
     <w:tmpl w:val="9F0E88FC"/>
@@ -4463,7 +3507,7 @@
       </w:rPr>
     </w:lvl>
   </w:abstractNum>
-  <w:abstractNum w:abstractNumId="21">
+  <w:abstractNum w:abstractNumId="21" w15:restartNumberingAfterBreak="0">
     <w:nsid w:val="5A5526CE"/>
     <w:multiLevelType w:val="hybridMultilevel"/>
     <w:tmpl w:val="BAC48DF8"/>
@@ -4549,7 +3593,7 @@
       </w:pPr>
     </w:lvl>
   </w:abstractNum>
-  <w:abstractNum w:abstractNumId="22">
+  <w:abstractNum w:abstractNumId="22" w15:restartNumberingAfterBreak="0">
     <w:nsid w:val="5D0E1AAD"/>
     <w:multiLevelType w:val="hybridMultilevel"/>
     <w:tmpl w:val="4DAE97CA"/>
@@ -4662,7 +3706,7 @@
       </w:rPr>
     </w:lvl>
   </w:abstractNum>
-  <w:abstractNum w:abstractNumId="23">
+  <w:abstractNum w:abstractNumId="23" w15:restartNumberingAfterBreak="0">
     <w:nsid w:val="5D817186"/>
     <w:multiLevelType w:val="hybridMultilevel"/>
     <w:tmpl w:val="08FE38BA"/>
@@ -4775,7 +3819,7 @@
       </w:rPr>
     </w:lvl>
   </w:abstractNum>
-  <w:abstractNum w:abstractNumId="24">
+  <w:abstractNum w:abstractNumId="24" w15:restartNumberingAfterBreak="0">
     <w:nsid w:val="67A45B89"/>
     <w:multiLevelType w:val="multilevel"/>
     <w:tmpl w:val="C51C49FE"/>
@@ -4924,7 +3968,7 @@
       </w:rPr>
     </w:lvl>
   </w:abstractNum>
-  <w:abstractNum w:abstractNumId="25">
+  <w:abstractNum w:abstractNumId="25" w15:restartNumberingAfterBreak="0">
     <w:nsid w:val="681E0D2C"/>
     <w:multiLevelType w:val="hybridMultilevel"/>
     <w:tmpl w:val="EC10D67A"/>
@@ -5037,7 +4081,7 @@
       </w:rPr>
     </w:lvl>
   </w:abstractNum>
-  <w:abstractNum w:abstractNumId="26">
+  <w:abstractNum w:abstractNumId="26" w15:restartNumberingAfterBreak="0">
     <w:nsid w:val="6B8B13F0"/>
     <w:multiLevelType w:val="hybridMultilevel"/>
     <w:tmpl w:val="71CC0C92"/>
@@ -5126,7 +4170,7 @@
       </w:pPr>
     </w:lvl>
   </w:abstractNum>
-  <w:abstractNum w:abstractNumId="27">
+  <w:abstractNum w:abstractNumId="27" w15:restartNumberingAfterBreak="0">
     <w:nsid w:val="6D22121D"/>
     <w:multiLevelType w:val="hybridMultilevel"/>
     <w:tmpl w:val="24BEFFD8"/>
@@ -5238,7 +4282,7 @@
       </w:rPr>
     </w:lvl>
   </w:abstractNum>
-  <w:abstractNum w:abstractNumId="28">
+  <w:abstractNum w:abstractNumId="28" w15:restartNumberingAfterBreak="0">
     <w:nsid w:val="713D0625"/>
     <w:multiLevelType w:val="hybridMultilevel"/>
     <w:tmpl w:val="54BC1264"/>
@@ -5329,7 +4373,7 @@
       </w:pPr>
     </w:lvl>
   </w:abstractNum>
-  <w:abstractNum w:abstractNumId="29">
+  <w:abstractNum w:abstractNumId="29" w15:restartNumberingAfterBreak="0">
     <w:nsid w:val="73610DF7"/>
     <w:multiLevelType w:val="hybridMultilevel"/>
     <w:tmpl w:val="E3CC979C"/>
@@ -5442,7 +4486,7 @@
       </w:rPr>
     </w:lvl>
   </w:abstractNum>
-  <w:abstractNum w:abstractNumId="30">
+  <w:abstractNum w:abstractNumId="30" w15:restartNumberingAfterBreak="0">
     <w:nsid w:val="73F25F7D"/>
     <w:multiLevelType w:val="hybridMultilevel"/>
     <w:tmpl w:val="17DCBF80"/>
@@ -5555,7 +4599,7 @@
       </w:rPr>
     </w:lvl>
   </w:abstractNum>
-  <w:abstractNum w:abstractNumId="31">
+  <w:abstractNum w:abstractNumId="31" w15:restartNumberingAfterBreak="0">
     <w:nsid w:val="76915F37"/>
     <w:multiLevelType w:val="hybridMultilevel"/>
     <w:tmpl w:val="AE9E6EBA"/>
@@ -5668,7 +4712,7 @@
       </w:rPr>
     </w:lvl>
   </w:abstractNum>
-  <w:abstractNum w:abstractNumId="32">
+  <w:abstractNum w:abstractNumId="32" w15:restartNumberingAfterBreak="0">
     <w:nsid w:val="771C4B1B"/>
     <w:multiLevelType w:val="hybridMultilevel"/>
     <w:tmpl w:val="1B5CF16E"/>
@@ -5781,7 +4825,7 @@
       </w:rPr>
     </w:lvl>
   </w:abstractNum>
-  <w:abstractNum w:abstractNumId="33">
+  <w:abstractNum w:abstractNumId="33" w15:restartNumberingAfterBreak="0">
     <w:nsid w:val="799F26AC"/>
     <w:multiLevelType w:val="hybridMultilevel"/>
     <w:tmpl w:val="C0400D5A"/>
@@ -5870,7 +4914,7 @@
       </w:pPr>
     </w:lvl>
   </w:abstractNum>
-  <w:abstractNum w:abstractNumId="34">
+  <w:abstractNum w:abstractNumId="34" w15:restartNumberingAfterBreak="0">
     <w:nsid w:val="79B610EC"/>
     <w:multiLevelType w:val="hybridMultilevel"/>
     <w:tmpl w:val="CA7C9792"/>
@@ -5983,7 +5027,7 @@
       </w:rPr>
     </w:lvl>
   </w:abstractNum>
-  <w:abstractNum w:abstractNumId="35">
+  <w:abstractNum w:abstractNumId="35" w15:restartNumberingAfterBreak="0">
     <w:nsid w:val="7C940BA1"/>
     <w:multiLevelType w:val="hybridMultilevel"/>
     <w:tmpl w:val="3D567BBA"/>
@@ -6209,7 +5253,7 @@
 </file>
 
 <file path=word/styles.xml><?xml version="1.0" encoding="utf-8"?>
-<w:styles xmlns:r="http://schemas.openxmlformats.org/officeDocument/2006/relationships" xmlns:w="http://schemas.openxmlformats.org/wordprocessingml/2006/main">
+<w:styles xmlns:mc="http://schemas.openxmlformats.org/markup-compatibility/2006" xmlns:r="http://schemas.openxmlformats.org/officeDocument/2006/relationships" xmlns:w="http://schemas.openxmlformats.org/wordprocessingml/2006/main" xmlns:w14="http://schemas.microsoft.com/office/word/2010/wordml" xmlns:w15="http://schemas.microsoft.com/office/word/2012/wordml" mc:Ignorable="w14 w15">
   <w:docDefaults>
     <w:rPrDefault>
       <w:rPr>
@@ -6219,146 +5263,378 @@
     </w:rPrDefault>
     <w:pPrDefault/>
   </w:docDefaults>
-  <w:latentStyles w:defLockedState="0" w:defUIPriority="99" w:defSemiHidden="1" w:defUnhideWhenUsed="1" w:defQFormat="0" w:count="267">
-    <w:lsdException w:name="Normal" w:semiHidden="0" w:uiPriority="0" w:unhideWhenUsed="0" w:qFormat="1"/>
-    <w:lsdException w:name="heading 1" w:semiHidden="0" w:uiPriority="9" w:unhideWhenUsed="0" w:qFormat="1"/>
-    <w:lsdException w:name="heading 2" w:semiHidden="0" w:uiPriority="9" w:unhideWhenUsed="0" w:qFormat="1"/>
-    <w:lsdException w:name="heading 3" w:semiHidden="0" w:uiPriority="9" w:unhideWhenUsed="0" w:qFormat="1"/>
-    <w:lsdException w:name="heading 4" w:semiHidden="0" w:uiPriority="9" w:unhideWhenUsed="0" w:qFormat="1"/>
-    <w:lsdException w:name="heading 5" w:semiHidden="0" w:uiPriority="9" w:unhideWhenUsed="0" w:qFormat="1"/>
-    <w:lsdException w:name="heading 6" w:semiHidden="0" w:uiPriority="9" w:unhideWhenUsed="0" w:qFormat="1"/>
-    <w:lsdException w:name="heading 7" w:semiHidden="0" w:uiPriority="9" w:unhideWhenUsed="0" w:qFormat="1"/>
-    <w:lsdException w:name="heading 8" w:semiHidden="0" w:uiPriority="9" w:unhideWhenUsed="0" w:qFormat="1"/>
-    <w:lsdException w:name="heading 9" w:uiPriority="9" w:qFormat="1"/>
-    <w:lsdException w:name="toc 1" w:uiPriority="39"/>
-    <w:lsdException w:name="toc 2" w:uiPriority="39"/>
-    <w:lsdException w:name="toc 3" w:uiPriority="39"/>
-    <w:lsdException w:name="toc 4" w:uiPriority="39"/>
-    <w:lsdException w:name="toc 5" w:uiPriority="39"/>
-    <w:lsdException w:name="toc 6" w:uiPriority="39"/>
-    <w:lsdException w:name="toc 7" w:uiPriority="39"/>
-    <w:lsdException w:name="toc 8" w:uiPriority="39"/>
-    <w:lsdException w:name="toc 9" w:uiPriority="39"/>
-    <w:lsdException w:name="annotation text" w:uiPriority="0"/>
-    <w:lsdException w:name="caption" w:uiPriority="35" w:qFormat="1"/>
-    <w:lsdException w:name="annotation reference" w:uiPriority="0"/>
-    <w:lsdException w:name="Title" w:semiHidden="0" w:uiPriority="10" w:unhideWhenUsed="0" w:qFormat="1"/>
-    <w:lsdException w:name="Default Paragraph Font" w:uiPriority="1"/>
-    <w:lsdException w:name="Subtitle" w:semiHidden="0" w:uiPriority="11" w:unhideWhenUsed="0" w:qFormat="1"/>
-    <w:lsdException w:name="Strong" w:semiHidden="0" w:uiPriority="22" w:unhideWhenUsed="0" w:qFormat="1"/>
-    <w:lsdException w:name="Emphasis" w:semiHidden="0" w:uiPriority="20" w:unhideWhenUsed="0" w:qFormat="1"/>
-    <w:lsdException w:name="Table Grid" w:semiHidden="0" w:uiPriority="59" w:unhideWhenUsed="0"/>
-    <w:lsdException w:name="Placeholder Text" w:unhideWhenUsed="0"/>
-    <w:lsdException w:name="No Spacing" w:semiHidden="0" w:uiPriority="1" w:unhideWhenUsed="0" w:qFormat="1"/>
-    <w:lsdException w:name="Light Shading" w:semiHidden="0" w:uiPriority="60" w:unhideWhenUsed="0"/>
-    <w:lsdException w:name="Light List" w:semiHidden="0" w:uiPriority="61" w:unhideWhenUsed="0"/>
-    <w:lsdException w:name="Light Grid" w:semiHidden="0" w:uiPriority="62" w:unhideWhenUsed="0"/>
-    <w:lsdException w:name="Medium Shading 1" w:semiHidden="0" w:uiPriority="63" w:unhideWhenUsed="0"/>
-    <w:lsdException w:name="Medium Shading 2" w:semiHidden="0" w:uiPriority="64" w:unhideWhenUsed="0"/>
-    <w:lsdException w:name="Medium List 1" w:semiHidden="0" w:uiPriority="65" w:unhideWhenUsed="0"/>
-    <w:lsdException w:name="Medium List 2" w:semiHidden="0" w:uiPriority="66" w:unhideWhenUsed="0"/>
-    <w:lsdException w:name="Medium Grid 1" w:semiHidden="0" w:uiPriority="67" w:unhideWhenUsed="0"/>
-    <w:lsdException w:name="Medium Grid 2" w:semiHidden="0" w:uiPriority="68" w:unhideWhenUsed="0"/>
-    <w:lsdException w:name="Medium Grid 3" w:semiHidden="0" w:uiPriority="69" w:unhideWhenUsed="0"/>
-    <w:lsdException w:name="Dark List" w:semiHidden="0" w:uiPriority="70" w:unhideWhenUsed="0"/>
-    <w:lsdException w:name="Colorful Shading" w:semiHidden="0" w:uiPriority="71" w:unhideWhenUsed="0"/>
-    <w:lsdException w:name="Colorful List" w:semiHidden="0" w:uiPriority="72" w:unhideWhenUsed="0"/>
-    <w:lsdException w:name="Colorful Grid" w:semiHidden="0" w:uiPriority="73" w:unhideWhenUsed="0"/>
-    <w:lsdException w:name="Light Shading Accent 1" w:semiHidden="0" w:uiPriority="60" w:unhideWhenUsed="0"/>
-    <w:lsdException w:name="Light List Accent 1" w:semiHidden="0" w:uiPriority="61" w:unhideWhenUsed="0"/>
-    <w:lsdException w:name="Light Grid Accent 1" w:semiHidden="0" w:uiPriority="62" w:unhideWhenUsed="0"/>
-    <w:lsdException w:name="Medium Shading 1 Accent 1" w:semiHidden="0" w:uiPriority="63" w:unhideWhenUsed="0"/>
-    <w:lsdException w:name="Medium Shading 2 Accent 1" w:semiHidden="0" w:uiPriority="64" w:unhideWhenUsed="0"/>
-    <w:lsdException w:name="Medium List 1 Accent 1" w:semiHidden="0" w:uiPriority="65" w:unhideWhenUsed="0"/>
-    <w:lsdException w:name="Revision" w:unhideWhenUsed="0"/>
-    <w:lsdException w:name="List Paragraph" w:semiHidden="0" w:uiPriority="34" w:unhideWhenUsed="0" w:qFormat="1"/>
-    <w:lsdException w:name="Quote" w:semiHidden="0" w:uiPriority="29" w:unhideWhenUsed="0" w:qFormat="1"/>
-    <w:lsdException w:name="Intense Quote" w:semiHidden="0" w:uiPriority="30" w:unhideWhenUsed="0" w:qFormat="1"/>
-    <w:lsdException w:name="Medium List 2 Accent 1" w:semiHidden="0" w:uiPriority="66" w:unhideWhenUsed="0"/>
-    <w:lsdException w:name="Medium Grid 1 Accent 1" w:semiHidden="0" w:uiPriority="67" w:unhideWhenUsed="0"/>
-    <w:lsdException w:name="Medium Grid 2 Accent 1" w:semiHidden="0" w:uiPriority="68" w:unhideWhenUsed="0"/>
-    <w:lsdException w:name="Medium Grid 3 Accent 1" w:semiHidden="0" w:uiPriority="69" w:unhideWhenUsed="0"/>
-    <w:lsdException w:name="Dark List Accent 1" w:semiHidden="0" w:uiPriority="70" w:unhideWhenUsed="0"/>
-    <w:lsdException w:name="Colorful Shading Accent 1" w:semiHidden="0" w:uiPriority="71" w:unhideWhenUsed="0"/>
-    <w:lsdException w:name="Colorful List Accent 1" w:semiHidden="0" w:uiPriority="72" w:unhideWhenUsed="0"/>
-    <w:lsdException w:name="Colorful Grid Accent 1" w:semiHidden="0" w:uiPriority="73" w:unhideWhenUsed="0"/>
-    <w:lsdException w:name="Light Shading Accent 2" w:semiHidden="0" w:uiPriority="60" w:unhideWhenUsed="0"/>
-    <w:lsdException w:name="Light List Accent 2" w:semiHidden="0" w:uiPriority="61" w:unhideWhenUsed="0"/>
-    <w:lsdException w:name="Light Grid Accent 2" w:semiHidden="0" w:uiPriority="62" w:unhideWhenUsed="0"/>
-    <w:lsdException w:name="Medium Shading 1 Accent 2" w:semiHidden="0" w:uiPriority="63" w:unhideWhenUsed="0"/>
-    <w:lsdException w:name="Medium Shading 2 Accent 2" w:semiHidden="0" w:uiPriority="64" w:unhideWhenUsed="0"/>
-    <w:lsdException w:name="Medium List 1 Accent 2" w:semiHidden="0" w:uiPriority="65" w:unhideWhenUsed="0"/>
-    <w:lsdException w:name="Medium List 2 Accent 2" w:semiHidden="0" w:uiPriority="66" w:unhideWhenUsed="0"/>
-    <w:lsdException w:name="Medium Grid 1 Accent 2" w:semiHidden="0" w:uiPriority="67" w:unhideWhenUsed="0"/>
-    <w:lsdException w:name="Medium Grid 2 Accent 2" w:semiHidden="0" w:uiPriority="68" w:unhideWhenUsed="0"/>
-    <w:lsdException w:name="Medium Grid 3 Accent 2" w:semiHidden="0" w:uiPriority="69" w:unhideWhenUsed="0"/>
-    <w:lsdException w:name="Dark List Accent 2" w:semiHidden="0" w:uiPriority="70" w:unhideWhenUsed="0"/>
-    <w:lsdException w:name="Colorful Shading Accent 2" w:semiHidden="0" w:uiPriority="71" w:unhideWhenUsed="0"/>
-    <w:lsdException w:name="Colorful List Accent 2" w:semiHidden="0" w:uiPriority="72" w:unhideWhenUsed="0"/>
-    <w:lsdException w:name="Colorful Grid Accent 2" w:semiHidden="0" w:uiPriority="73" w:unhideWhenUsed="0"/>
-    <w:lsdException w:name="Light Shading Accent 3" w:semiHidden="0" w:uiPriority="60" w:unhideWhenUsed="0"/>
-    <w:lsdException w:name="Light List Accent 3" w:semiHidden="0" w:uiPriority="61" w:unhideWhenUsed="0"/>
-    <w:lsdException w:name="Light Grid Accent 3" w:semiHidden="0" w:uiPriority="62" w:unhideWhenUsed="0"/>
-    <w:lsdException w:name="Medium Shading 1 Accent 3" w:semiHidden="0" w:uiPriority="63" w:unhideWhenUsed="0"/>
-    <w:lsdException w:name="Medium Shading 2 Accent 3" w:semiHidden="0" w:uiPriority="64" w:unhideWhenUsed="0"/>
-    <w:lsdException w:name="Medium List 1 Accent 3" w:semiHidden="0" w:uiPriority="65" w:unhideWhenUsed="0"/>
-    <w:lsdException w:name="Medium List 2 Accent 3" w:semiHidden="0" w:uiPriority="66" w:unhideWhenUsed="0"/>
-    <w:lsdException w:name="Medium Grid 1 Accent 3" w:semiHidden="0" w:uiPriority="67" w:unhideWhenUsed="0"/>
-    <w:lsdException w:name="Medium Grid 2 Accent 3" w:semiHidden="0" w:uiPriority="68" w:unhideWhenUsed="0"/>
-    <w:lsdException w:name="Medium Grid 3 Accent 3" w:semiHidden="0" w:uiPriority="69" w:unhideWhenUsed="0"/>
-    <w:lsdException w:name="Dark List Accent 3" w:semiHidden="0" w:uiPriority="70" w:unhideWhenUsed="0"/>
-    <w:lsdException w:name="Colorful Shading Accent 3" w:semiHidden="0" w:uiPriority="71" w:unhideWhenUsed="0"/>
-    <w:lsdException w:name="Colorful List Accent 3" w:semiHidden="0" w:uiPriority="72" w:unhideWhenUsed="0"/>
-    <w:lsdException w:name="Colorful Grid Accent 3" w:semiHidden="0" w:uiPriority="73" w:unhideWhenUsed="0"/>
-    <w:lsdException w:name="Light Shading Accent 4" w:semiHidden="0" w:uiPriority="60" w:unhideWhenUsed="0"/>
-    <w:lsdException w:name="Light List Accent 4" w:semiHidden="0" w:uiPriority="61" w:unhideWhenUsed="0"/>
-    <w:lsdException w:name="Light Grid Accent 4" w:semiHidden="0" w:uiPriority="62" w:unhideWhenUsed="0"/>
-    <w:lsdException w:name="Medium Shading 1 Accent 4" w:semiHidden="0" w:uiPriority="63" w:unhideWhenUsed="0"/>
-    <w:lsdException w:name="Medium Shading 2 Accent 4" w:semiHidden="0" w:uiPriority="64" w:unhideWhenUsed="0"/>
-    <w:lsdException w:name="Medium List 1 Accent 4" w:semiHidden="0" w:uiPriority="65" w:unhideWhenUsed="0"/>
-    <w:lsdException w:name="Medium List 2 Accent 4" w:semiHidden="0" w:uiPriority="66" w:unhideWhenUsed="0"/>
-    <w:lsdException w:name="Medium Grid 1 Accent 4" w:semiHidden="0" w:uiPriority="67" w:unhideWhenUsed="0"/>
-    <w:lsdException w:name="Medium Grid 2 Accent 4" w:semiHidden="0" w:uiPriority="68" w:unhideWhenUsed="0"/>
-    <w:lsdException w:name="Medium Grid 3 Accent 4" w:semiHidden="0" w:uiPriority="69" w:unhideWhenUsed="0"/>
-    <w:lsdException w:name="Dark List Accent 4" w:semiHidden="0" w:uiPriority="70" w:unhideWhenUsed="0"/>
-    <w:lsdException w:name="Colorful Shading Accent 4" w:semiHidden="0" w:uiPriority="71" w:unhideWhenUsed="0"/>
-    <w:lsdException w:name="Colorful List Accent 4" w:semiHidden="0" w:uiPriority="72" w:unhideWhenUsed="0"/>
-    <w:lsdException w:name="Colorful Grid Accent 4" w:semiHidden="0" w:uiPriority="73" w:unhideWhenUsed="0"/>
-    <w:lsdException w:name="Light Shading Accent 5" w:semiHidden="0" w:uiPriority="60" w:unhideWhenUsed="0"/>
-    <w:lsdException w:name="Light List Accent 5" w:semiHidden="0" w:uiPriority="61" w:unhideWhenUsed="0"/>
-    <w:lsdException w:name="Light Grid Accent 5" w:semiHidden="0" w:uiPriority="62" w:unhideWhenUsed="0"/>
-    <w:lsdException w:name="Medium Shading 1 Accent 5" w:semiHidden="0" w:uiPriority="63" w:unhideWhenUsed="0"/>
-    <w:lsdException w:name="Medium Shading 2 Accent 5" w:semiHidden="0" w:uiPriority="64" w:unhideWhenUsed="0"/>
-    <w:lsdException w:name="Medium List 1 Accent 5" w:semiHidden="0" w:uiPriority="65" w:unhideWhenUsed="0"/>
-    <w:lsdException w:name="Medium List 2 Accent 5" w:semiHidden="0" w:uiPriority="66" w:unhideWhenUsed="0"/>
-    <w:lsdException w:name="Medium Grid 1 Accent 5" w:semiHidden="0" w:uiPriority="67" w:unhideWhenUsed="0"/>
-    <w:lsdException w:name="Medium Grid 2 Accent 5" w:semiHidden="0" w:uiPriority="68" w:unhideWhenUsed="0"/>
-    <w:lsdException w:name="Medium Grid 3 Accent 5" w:semiHidden="0" w:uiPriority="69" w:unhideWhenUsed="0"/>
-    <w:lsdException w:name="Dark List Accent 5" w:semiHidden="0" w:uiPriority="70" w:unhideWhenUsed="0"/>
-    <w:lsdException w:name="Colorful Shading Accent 5" w:semiHidden="0" w:uiPriority="71" w:unhideWhenUsed="0"/>
-    <w:lsdException w:name="Colorful List Accent 5" w:semiHidden="0" w:uiPriority="72" w:unhideWhenUsed="0"/>
-    <w:lsdException w:name="Colorful Grid Accent 5" w:semiHidden="0" w:uiPriority="73" w:unhideWhenUsed="0"/>
-    <w:lsdException w:name="Light Shading Accent 6" w:semiHidden="0" w:uiPriority="60" w:unhideWhenUsed="0"/>
-    <w:lsdException w:name="Light List Accent 6" w:semiHidden="0" w:uiPriority="61" w:unhideWhenUsed="0"/>
-    <w:lsdException w:name="Light Grid Accent 6" w:semiHidden="0" w:uiPriority="62" w:unhideWhenUsed="0"/>
-    <w:lsdException w:name="Medium Shading 1 Accent 6" w:semiHidden="0" w:uiPriority="63" w:unhideWhenUsed="0"/>
-    <w:lsdException w:name="Medium Shading 2 Accent 6" w:semiHidden="0" w:uiPriority="64" w:unhideWhenUsed="0"/>
-    <w:lsdException w:name="Medium List 1 Accent 6" w:semiHidden="0" w:uiPriority="65" w:unhideWhenUsed="0"/>
-    <w:lsdException w:name="Medium List 2 Accent 6" w:semiHidden="0" w:uiPriority="66" w:unhideWhenUsed="0"/>
-    <w:lsdException w:name="Medium Grid 1 Accent 6" w:semiHidden="0" w:uiPriority="67" w:unhideWhenUsed="0"/>
-    <w:lsdException w:name="Medium Grid 2 Accent 6" w:semiHidden="0" w:uiPriority="68" w:unhideWhenUsed="0"/>
-    <w:lsdException w:name="Medium Grid 3 Accent 6" w:semiHidden="0" w:uiPriority="69" w:unhideWhenUsed="0"/>
-    <w:lsdException w:name="Dark List Accent 6" w:semiHidden="0" w:uiPriority="70" w:unhideWhenUsed="0"/>
-    <w:lsdException w:name="Colorful Shading Accent 6" w:semiHidden="0" w:uiPriority="71" w:unhideWhenUsed="0"/>
-    <w:lsdException w:name="Colorful List Accent 6" w:semiHidden="0" w:uiPriority="72" w:unhideWhenUsed="0"/>
-    <w:lsdException w:name="Colorful Grid Accent 6" w:semiHidden="0" w:uiPriority="73" w:unhideWhenUsed="0"/>
-    <w:lsdException w:name="Subtle Emphasis" w:semiHidden="0" w:uiPriority="19" w:unhideWhenUsed="0" w:qFormat="1"/>
-    <w:lsdException w:name="Intense Emphasis" w:semiHidden="0" w:uiPriority="21" w:unhideWhenUsed="0" w:qFormat="1"/>
-    <w:lsdException w:name="Subtle Reference" w:semiHidden="0" w:uiPriority="31" w:unhideWhenUsed="0" w:qFormat="1"/>
-    <w:lsdException w:name="Intense Reference" w:semiHidden="0" w:uiPriority="32" w:unhideWhenUsed="0" w:qFormat="1"/>
-    <w:lsdException w:name="Book Title" w:semiHidden="0" w:uiPriority="33" w:unhideWhenUsed="0" w:qFormat="1"/>
-    <w:lsdException w:name="Bibliography" w:uiPriority="37"/>
-    <w:lsdException w:name="TOC Heading" w:uiPriority="39" w:qFormat="1"/>
+  <w:latentStyles w:defLockedState="0" w:defUIPriority="99" w:defSemiHidden="0" w:defUnhideWhenUsed="0" w:defQFormat="0" w:count="371">
+    <w:lsdException w:name="Normal" w:uiPriority="0" w:qFormat="1"/>
+    <w:lsdException w:name="heading 1" w:uiPriority="9" w:qFormat="1"/>
+    <w:lsdException w:name="heading 2" w:uiPriority="9" w:qFormat="1"/>
+    <w:lsdException w:name="heading 3" w:uiPriority="9" w:qFormat="1"/>
+    <w:lsdException w:name="heading 4" w:uiPriority="9" w:qFormat="1"/>
+    <w:lsdException w:name="heading 5" w:uiPriority="9" w:qFormat="1"/>
+    <w:lsdException w:name="heading 6" w:uiPriority="9" w:qFormat="1"/>
+    <w:lsdException w:name="heading 7" w:uiPriority="9" w:qFormat="1"/>
+    <w:lsdException w:name="heading 8" w:uiPriority="9" w:qFormat="1"/>
+    <w:lsdException w:name="heading 9" w:semiHidden="1" w:uiPriority="9" w:unhideWhenUsed="1" w:qFormat="1"/>
+    <w:lsdException w:name="index 1" w:semiHidden="1" w:unhideWhenUsed="1"/>
+    <w:lsdException w:name="index 2" w:semiHidden="1" w:unhideWhenUsed="1"/>
+    <w:lsdException w:name="index 3" w:semiHidden="1" w:unhideWhenUsed="1"/>
+    <w:lsdException w:name="index 4" w:semiHidden="1" w:unhideWhenUsed="1"/>
+    <w:lsdException w:name="index 5" w:semiHidden="1" w:unhideWhenUsed="1"/>
+    <w:lsdException w:name="index 6" w:semiHidden="1" w:unhideWhenUsed="1"/>
+    <w:lsdException w:name="index 7" w:semiHidden="1" w:unhideWhenUsed="1"/>
+    <w:lsdException w:name="index 8" w:semiHidden="1" w:unhideWhenUsed="1"/>
+    <w:lsdException w:name="index 9" w:semiHidden="1" w:unhideWhenUsed="1"/>
+    <w:lsdException w:name="toc 1" w:semiHidden="1" w:uiPriority="39" w:unhideWhenUsed="1"/>
+    <w:lsdException w:name="toc 2" w:semiHidden="1" w:uiPriority="39" w:unhideWhenUsed="1"/>
+    <w:lsdException w:name="toc 3" w:semiHidden="1" w:uiPriority="39" w:unhideWhenUsed="1"/>
+    <w:lsdException w:name="toc 4" w:semiHidden="1" w:uiPriority="39" w:unhideWhenUsed="1"/>
+    <w:lsdException w:name="toc 5" w:semiHidden="1" w:uiPriority="39" w:unhideWhenUsed="1"/>
+    <w:lsdException w:name="toc 6" w:semiHidden="1" w:uiPriority="39" w:unhideWhenUsed="1"/>
+    <w:lsdException w:name="toc 7" w:semiHidden="1" w:uiPriority="39" w:unhideWhenUsed="1"/>
+    <w:lsdException w:name="toc 8" w:semiHidden="1" w:uiPriority="39" w:unhideWhenUsed="1"/>
+    <w:lsdException w:name="toc 9" w:semiHidden="1" w:uiPriority="39" w:unhideWhenUsed="1"/>
+    <w:lsdException w:name="Normal Indent" w:semiHidden="1" w:unhideWhenUsed="1"/>
+    <w:lsdException w:name="footnote text" w:semiHidden="1" w:unhideWhenUsed="1"/>
+    <w:lsdException w:name="annotation text" w:semiHidden="1" w:uiPriority="0" w:unhideWhenUsed="1"/>
+    <w:lsdException w:name="header" w:semiHidden="1" w:unhideWhenUsed="1"/>
+    <w:lsdException w:name="footer" w:semiHidden="1" w:unhideWhenUsed="1"/>
+    <w:lsdException w:name="index heading" w:semiHidden="1" w:unhideWhenUsed="1"/>
+    <w:lsdException w:name="caption" w:semiHidden="1" w:uiPriority="35" w:unhideWhenUsed="1" w:qFormat="1"/>
+    <w:lsdException w:name="table of figures" w:semiHidden="1" w:unhideWhenUsed="1"/>
+    <w:lsdException w:name="envelope address" w:semiHidden="1" w:unhideWhenUsed="1"/>
+    <w:lsdException w:name="envelope return" w:semiHidden="1" w:unhideWhenUsed="1"/>
+    <w:lsdException w:name="footnote reference" w:semiHidden="1" w:unhideWhenUsed="1"/>
+    <w:lsdException w:name="annotation reference" w:semiHidden="1" w:uiPriority="0" w:unhideWhenUsed="1"/>
+    <w:lsdException w:name="line number" w:semiHidden="1" w:unhideWhenUsed="1"/>
+    <w:lsdException w:name="page number" w:semiHidden="1" w:unhideWhenUsed="1"/>
+    <w:lsdException w:name="endnote reference" w:semiHidden="1" w:unhideWhenUsed="1"/>
+    <w:lsdException w:name="endnote text" w:semiHidden="1" w:unhideWhenUsed="1"/>
+    <w:lsdException w:name="table of authorities" w:semiHidden="1" w:unhideWhenUsed="1"/>
+    <w:lsdException w:name="macro" w:semiHidden="1" w:unhideWhenUsed="1"/>
+    <w:lsdException w:name="toa heading" w:semiHidden="1" w:unhideWhenUsed="1"/>
+    <w:lsdException w:name="List" w:semiHidden="1" w:unhideWhenUsed="1"/>
+    <w:lsdException w:name="List Bullet" w:semiHidden="1" w:unhideWhenUsed="1"/>
+    <w:lsdException w:name="List Number" w:semiHidden="1" w:unhideWhenUsed="1"/>
+    <w:lsdException w:name="List 2" w:semiHidden="1" w:unhideWhenUsed="1"/>
+    <w:lsdException w:name="List 3" w:semiHidden="1" w:unhideWhenUsed="1"/>
+    <w:lsdException w:name="List 4" w:semiHidden="1" w:unhideWhenUsed="1"/>
+    <w:lsdException w:name="List 5" w:semiHidden="1" w:unhideWhenUsed="1"/>
+    <w:lsdException w:name="List Bullet 2" w:semiHidden="1" w:unhideWhenUsed="1"/>
+    <w:lsdException w:name="List Bullet 3" w:semiHidden="1" w:unhideWhenUsed="1"/>
+    <w:lsdException w:name="List Bullet 4" w:semiHidden="1" w:unhideWhenUsed="1"/>
+    <w:lsdException w:name="List Bullet 5" w:semiHidden="1" w:unhideWhenUsed="1"/>
+    <w:lsdException w:name="List Number 2" w:semiHidden="1" w:unhideWhenUsed="1"/>
+    <w:lsdException w:name="List Number 3" w:semiHidden="1" w:unhideWhenUsed="1"/>
+    <w:lsdException w:name="List Number 4" w:semiHidden="1" w:unhideWhenUsed="1"/>
+    <w:lsdException w:name="List Number 5" w:semiHidden="1" w:unhideWhenUsed="1"/>
+    <w:lsdException w:name="Title" w:uiPriority="10" w:qFormat="1"/>
+    <w:lsdException w:name="Closing" w:semiHidden="1" w:unhideWhenUsed="1"/>
+    <w:lsdException w:name="Signature" w:semiHidden="1" w:unhideWhenUsed="1"/>
+    <w:lsdException w:name="Default Paragraph Font" w:semiHidden="1" w:uiPriority="1" w:unhideWhenUsed="1"/>
+    <w:lsdException w:name="Body Text" w:semiHidden="1" w:unhideWhenUsed="1"/>
+    <w:lsdException w:name="Body Text Indent" w:semiHidden="1" w:unhideWhenUsed="1"/>
+    <w:lsdException w:name="List Continue" w:semiHidden="1" w:unhideWhenUsed="1"/>
+    <w:lsdException w:name="List Continue 2" w:semiHidden="1" w:unhideWhenUsed="1"/>
+    <w:lsdException w:name="List Continue 3" w:semiHidden="1" w:unhideWhenUsed="1"/>
+    <w:lsdException w:name="List Continue 4" w:semiHidden="1" w:unhideWhenUsed="1"/>
+    <w:lsdException w:name="List Continue 5" w:semiHidden="1" w:unhideWhenUsed="1"/>
+    <w:lsdException w:name="Message Header" w:semiHidden="1" w:unhideWhenUsed="1"/>
+    <w:lsdException w:name="Subtitle" w:uiPriority="11" w:qFormat="1"/>
+    <w:lsdException w:name="Salutation" w:semiHidden="1" w:unhideWhenUsed="1"/>
+    <w:lsdException w:name="Date" w:semiHidden="1" w:unhideWhenUsed="1"/>
+    <w:lsdException w:name="Body Text First Indent" w:semiHidden="1" w:unhideWhenUsed="1"/>
+    <w:lsdException w:name="Body Text First Indent 2" w:semiHidden="1" w:unhideWhenUsed="1"/>
+    <w:lsdException w:name="Note Heading" w:semiHidden="1" w:unhideWhenUsed="1"/>
+    <w:lsdException w:name="Body Text 2" w:semiHidden="1" w:unhideWhenUsed="1"/>
+    <w:lsdException w:name="Body Text 3" w:semiHidden="1" w:unhideWhenUsed="1"/>
+    <w:lsdException w:name="Body Text Indent 2" w:semiHidden="1" w:unhideWhenUsed="1"/>
+    <w:lsdException w:name="Body Text Indent 3" w:semiHidden="1" w:unhideWhenUsed="1"/>
+    <w:lsdException w:name="Block Text" w:semiHidden="1" w:unhideWhenUsed="1"/>
+    <w:lsdException w:name="Hyperlink" w:semiHidden="1" w:unhideWhenUsed="1"/>
+    <w:lsdException w:name="FollowedHyperlink" w:semiHidden="1" w:unhideWhenUsed="1"/>
+    <w:lsdException w:name="Strong" w:uiPriority="22" w:qFormat="1"/>
+    <w:lsdException w:name="Emphasis" w:uiPriority="20" w:qFormat="1"/>
+    <w:lsdException w:name="Document Map" w:semiHidden="1" w:unhideWhenUsed="1"/>
+    <w:lsdException w:name="Plain Text" w:semiHidden="1" w:unhideWhenUsed="1"/>
+    <w:lsdException w:name="E-mail Signature" w:semiHidden="1" w:unhideWhenUsed="1"/>
+    <w:lsdException w:name="HTML Top of Form" w:semiHidden="1" w:unhideWhenUsed="1"/>
+    <w:lsdException w:name="HTML Bottom of Form" w:semiHidden="1" w:unhideWhenUsed="1"/>
+    <w:lsdException w:name="Normal (Web)" w:semiHidden="1" w:unhideWhenUsed="1"/>
+    <w:lsdException w:name="HTML Acronym" w:semiHidden="1" w:unhideWhenUsed="1"/>
+    <w:lsdException w:name="HTML Address" w:semiHidden="1" w:unhideWhenUsed="1"/>
+    <w:lsdException w:name="HTML Cite" w:semiHidden="1" w:unhideWhenUsed="1"/>
+    <w:lsdException w:name="HTML Code" w:semiHidden="1" w:unhideWhenUsed="1"/>
+    <w:lsdException w:name="HTML Definition" w:semiHidden="1" w:unhideWhenUsed="1"/>
+    <w:lsdException w:name="HTML Keyboard" w:semiHidden="1" w:unhideWhenUsed="1"/>
+    <w:lsdException w:name="HTML Preformatted" w:semiHidden="1" w:unhideWhenUsed="1"/>
+    <w:lsdException w:name="HTML Sample" w:semiHidden="1" w:unhideWhenUsed="1"/>
+    <w:lsdException w:name="HTML Typewriter" w:semiHidden="1" w:unhideWhenUsed="1"/>
+    <w:lsdException w:name="HTML Variable" w:semiHidden="1" w:unhideWhenUsed="1"/>
+    <w:lsdException w:name="Normal Table" w:semiHidden="1" w:unhideWhenUsed="1"/>
+    <w:lsdException w:name="annotation subject" w:semiHidden="1" w:unhideWhenUsed="1"/>
+    <w:lsdException w:name="No List" w:semiHidden="1" w:unhideWhenUsed="1"/>
+    <w:lsdException w:name="Outline List 1" w:semiHidden="1" w:unhideWhenUsed="1"/>
+    <w:lsdException w:name="Outline List 2" w:semiHidden="1" w:unhideWhenUsed="1"/>
+    <w:lsdException w:name="Outline List 3" w:semiHidden="1" w:unhideWhenUsed="1"/>
+    <w:lsdException w:name="Table Simple 1" w:semiHidden="1" w:unhideWhenUsed="1"/>
+    <w:lsdException w:name="Table Simple 2" w:semiHidden="1" w:unhideWhenUsed="1"/>
+    <w:lsdException w:name="Table Simple 3" w:semiHidden="1" w:unhideWhenUsed="1"/>
+    <w:lsdException w:name="Table Classic 1" w:semiHidden="1" w:unhideWhenUsed="1"/>
+    <w:lsdException w:name="Table Classic 2" w:semiHidden="1" w:unhideWhenUsed="1"/>
+    <w:lsdException w:name="Table Classic 3" w:semiHidden="1" w:unhideWhenUsed="1"/>
+    <w:lsdException w:name="Table Classic 4" w:semiHidden="1" w:unhideWhenUsed="1"/>
+    <w:lsdException w:name="Table Colorful 1" w:semiHidden="1" w:unhideWhenUsed="1"/>
+    <w:lsdException w:name="Table Colorful 2" w:semiHidden="1" w:unhideWhenUsed="1"/>
+    <w:lsdException w:name="Table Colorful 3" w:semiHidden="1" w:unhideWhenUsed="1"/>
+    <w:lsdException w:name="Table Columns 1" w:semiHidden="1" w:unhideWhenUsed="1"/>
+    <w:lsdException w:name="Table Columns 2" w:semiHidden="1" w:unhideWhenUsed="1"/>
+    <w:lsdException w:name="Table Columns 3" w:semiHidden="1" w:unhideWhenUsed="1"/>
+    <w:lsdException w:name="Table Columns 4" w:semiHidden="1" w:unhideWhenUsed="1"/>
+    <w:lsdException w:name="Table Columns 5" w:semiHidden="1" w:unhideWhenUsed="1"/>
+    <w:lsdException w:name="Table Grid 1" w:semiHidden="1" w:unhideWhenUsed="1"/>
+    <w:lsdException w:name="Table Grid 2" w:semiHidden="1" w:unhideWhenUsed="1"/>
+    <w:lsdException w:name="Table Grid 3" w:semiHidden="1" w:unhideWhenUsed="1"/>
+    <w:lsdException w:name="Table Grid 4" w:semiHidden="1" w:unhideWhenUsed="1"/>
+    <w:lsdException w:name="Table Grid 5" w:semiHidden="1" w:unhideWhenUsed="1"/>
+    <w:lsdException w:name="Table Grid 6" w:semiHidden="1" w:unhideWhenUsed="1"/>
+    <w:lsdException w:name="Table Grid 7" w:semiHidden="1" w:unhideWhenUsed="1"/>
+    <w:lsdException w:name="Table Grid 8" w:semiHidden="1" w:unhideWhenUsed="1"/>
+    <w:lsdException w:name="Table List 1" w:semiHidden="1" w:unhideWhenUsed="1"/>
+    <w:lsdException w:name="Table List 2" w:semiHidden="1" w:unhideWhenUsed="1"/>
+    <w:lsdException w:name="Table List 3" w:semiHidden="1" w:unhideWhenUsed="1"/>
+    <w:lsdException w:name="Table List 4" w:semiHidden="1" w:unhideWhenUsed="1"/>
+    <w:lsdException w:name="Table List 5" w:semiHidden="1" w:unhideWhenUsed="1"/>
+    <w:lsdException w:name="Table List 6" w:semiHidden="1" w:unhideWhenUsed="1"/>
+    <w:lsdException w:name="Table List 7" w:semiHidden="1" w:unhideWhenUsed="1"/>
+    <w:lsdException w:name="Table List 8" w:semiHidden="1" w:unhideWhenUsed="1"/>
+    <w:lsdException w:name="Table 3D effects 1" w:semiHidden="1" w:unhideWhenUsed="1"/>
+    <w:lsdException w:name="Table 3D effects 2" w:semiHidden="1" w:unhideWhenUsed="1"/>
+    <w:lsdException w:name="Table 3D effects 3" w:semiHidden="1" w:unhideWhenUsed="1"/>
+    <w:lsdException w:name="Table Contemporary" w:semiHidden="1" w:unhideWhenUsed="1"/>
+    <w:lsdException w:name="Table Elegant" w:semiHidden="1" w:unhideWhenUsed="1"/>
+    <w:lsdException w:name="Table Professional" w:semiHidden="1" w:unhideWhenUsed="1"/>
+    <w:lsdException w:name="Table Subtle 1" w:semiHidden="1" w:unhideWhenUsed="1"/>
+    <w:lsdException w:name="Table Subtle 2" w:semiHidden="1" w:unhideWhenUsed="1"/>
+    <w:lsdException w:name="Table Web 1" w:semiHidden="1" w:unhideWhenUsed="1"/>
+    <w:lsdException w:name="Table Web 2" w:semiHidden="1" w:unhideWhenUsed="1"/>
+    <w:lsdException w:name="Table Web 3" w:semiHidden="1" w:unhideWhenUsed="1"/>
+    <w:lsdException w:name="Balloon Text" w:semiHidden="1" w:unhideWhenUsed="1"/>
+    <w:lsdException w:name="Table Grid" w:uiPriority="59"/>
+    <w:lsdException w:name="Table Theme" w:semiHidden="1" w:unhideWhenUsed="1"/>
+    <w:lsdException w:name="Placeholder Text" w:semiHidden="1"/>
+    <w:lsdException w:name="No Spacing" w:uiPriority="1" w:qFormat="1"/>
+    <w:lsdException w:name="Light Shading" w:uiPriority="60"/>
+    <w:lsdException w:name="Light List" w:uiPriority="61"/>
+    <w:lsdException w:name="Light Grid" w:uiPriority="62"/>
+    <w:lsdException w:name="Medium Shading 1" w:uiPriority="63"/>
+    <w:lsdException w:name="Medium Shading 2" w:uiPriority="64"/>
+    <w:lsdException w:name="Medium List 1" w:uiPriority="65"/>
+    <w:lsdException w:name="Medium List 2" w:uiPriority="66"/>
+    <w:lsdException w:name="Medium Grid 1" w:uiPriority="67"/>
+    <w:lsdException w:name="Medium Grid 2" w:uiPriority="68"/>
+    <w:lsdException w:name="Medium Grid 3" w:uiPriority="69"/>
+    <w:lsdException w:name="Dark List" w:uiPriority="70"/>
+    <w:lsdException w:name="Colorful Shading" w:uiPriority="71"/>
+    <w:lsdException w:name="Colorful List" w:uiPriority="72"/>
+    <w:lsdException w:name="Colorful Grid" w:uiPriority="73"/>
+    <w:lsdException w:name="Light Shading Accent 1" w:uiPriority="60"/>
+    <w:lsdException w:name="Light List Accent 1" w:uiPriority="61"/>
+    <w:lsdException w:name="Light Grid Accent 1" w:uiPriority="62"/>
+    <w:lsdException w:name="Medium Shading 1 Accent 1" w:uiPriority="63"/>
+    <w:lsdException w:name="Medium Shading 2 Accent 1" w:uiPriority="64"/>
+    <w:lsdException w:name="Medium List 1 Accent 1" w:uiPriority="65"/>
+    <w:lsdException w:name="Revision" w:semiHidden="1"/>
+    <w:lsdException w:name="List Paragraph" w:uiPriority="34" w:qFormat="1"/>
+    <w:lsdException w:name="Quote" w:uiPriority="29" w:qFormat="1"/>
+    <w:lsdException w:name="Intense Quote" w:uiPriority="30" w:qFormat="1"/>
+    <w:lsdException w:name="Medium List 2 Accent 1" w:uiPriority="66"/>
+    <w:lsdException w:name="Medium Grid 1 Accent 1" w:uiPriority="67"/>
+    <w:lsdException w:name="Medium Grid 2 Accent 1" w:uiPriority="68"/>
+    <w:lsdException w:name="Medium Grid 3 Accent 1" w:uiPriority="69"/>
+    <w:lsdException w:name="Dark List Accent 1" w:uiPriority="70"/>
+    <w:lsdException w:name="Colorful Shading Accent 1" w:uiPriority="71"/>
+    <w:lsdException w:name="Colorful List Accent 1" w:uiPriority="72"/>
+    <w:lsdException w:name="Colorful Grid Accent 1" w:uiPriority="73"/>
+    <w:lsdException w:name="Light Shading Accent 2" w:uiPriority="60"/>
+    <w:lsdException w:name="Light List Accent 2" w:uiPriority="61"/>
+    <w:lsdException w:name="Light Grid Accent 2" w:uiPriority="62"/>
+    <w:lsdException w:name="Medium Shading 1 Accent 2" w:uiPriority="63"/>
+    <w:lsdException w:name="Medium Shading 2 Accent 2" w:uiPriority="64"/>
+    <w:lsdException w:name="Medium List 1 Accent 2" w:uiPriority="65"/>
+    <w:lsdException w:name="Medium List 2 Accent 2" w:uiPriority="66"/>
+    <w:lsdException w:name="Medium Grid 1 Accent 2" w:uiPriority="67"/>
+    <w:lsdException w:name="Medium Grid 2 Accent 2" w:uiPriority="68"/>
+    <w:lsdException w:name="Medium Grid 3 Accent 2" w:uiPriority="69"/>
+    <w:lsdException w:name="Dark List Accent 2" w:uiPriority="70"/>
+    <w:lsdException w:name="Colorful Shading Accent 2" w:uiPriority="71"/>
+    <w:lsdException w:name="Colorful List Accent 2" w:uiPriority="72"/>
+    <w:lsdException w:name="Colorful Grid Accent 2" w:uiPriority="73"/>
+    <w:lsdException w:name="Light Shading Accent 3" w:uiPriority="60"/>
+    <w:lsdException w:name="Light List Accent 3" w:uiPriority="61"/>
+    <w:lsdException w:name="Light Grid Accent 3" w:uiPriority="62"/>
+    <w:lsdException w:name="Medium Shading 1 Accent 3" w:uiPriority="63"/>
+    <w:lsdException w:name="Medium Shading 2 Accent 3" w:uiPriority="64"/>
+    <w:lsdException w:name="Medium List 1 Accent 3" w:uiPriority="65"/>
+    <w:lsdException w:name="Medium List 2 Accent 3" w:uiPriority="66"/>
+    <w:lsdException w:name="Medium Grid 1 Accent 3" w:uiPriority="67"/>
+    <w:lsdException w:name="Medium Grid 2 Accent 3" w:uiPriority="68"/>
+    <w:lsdException w:name="Medium Grid 3 Accent 3" w:uiPriority="69"/>
+    <w:lsdException w:name="Dark List Accent 3" w:uiPriority="70"/>
+    <w:lsdException w:name="Colorful Shading Accent 3" w:uiPriority="71"/>
+    <w:lsdException w:name="Colorful List Accent 3" w:uiPriority="72"/>
+    <w:lsdException w:name="Colorful Grid Accent 3" w:uiPriority="73"/>
+    <w:lsdException w:name="Light Shading Accent 4" w:uiPriority="60"/>
+    <w:lsdException w:name="Light List Accent 4" w:uiPriority="61"/>
+    <w:lsdException w:name="Light Grid Accent 4" w:uiPriority="62"/>
+    <w:lsdException w:name="Medium Shading 1 Accent 4" w:uiPriority="63"/>
+    <w:lsdException w:name="Medium Shading 2 Accent 4" w:uiPriority="64"/>
+    <w:lsdException w:name="Medium List 1 Accent 4" w:uiPriority="65"/>
+    <w:lsdException w:name="Medium List 2 Accent 4" w:uiPriority="66"/>
+    <w:lsdException w:name="Medium Grid 1 Accent 4" w:uiPriority="67"/>
+    <w:lsdException w:name="Medium Grid 2 Accent 4" w:uiPriority="68"/>
+    <w:lsdException w:name="Medium Grid 3 Accent 4" w:uiPriority="69"/>
+    <w:lsdException w:name="Dark List Accent 4" w:uiPriority="70"/>
+    <w:lsdException w:name="Colorful Shading Accent 4" w:uiPriority="71"/>
+    <w:lsdException w:name="Colorful List Accent 4" w:uiPriority="72"/>
+    <w:lsdException w:name="Colorful Grid Accent 4" w:uiPriority="73"/>
+    <w:lsdException w:name="Light Shading Accent 5" w:uiPriority="60"/>
+    <w:lsdException w:name="Light List Accent 5" w:uiPriority="61"/>
+    <w:lsdException w:name="Light Grid Accent 5" w:uiPriority="62"/>
+    <w:lsdException w:name="Medium Shading 1 Accent 5" w:uiPriority="63"/>
+    <w:lsdException w:name="Medium Shading 2 Accent 5" w:uiPriority="64"/>
+    <w:lsdException w:name="Medium List 1 Accent 5" w:uiPriority="65"/>
+    <w:lsdException w:name="Medium List 2 Accent 5" w:uiPriority="66"/>
+    <w:lsdException w:name="Medium Grid 1 Accent 5" w:uiPriority="67"/>
+    <w:lsdException w:name="Medium Grid 2 Accent 5" w:uiPriority="68"/>
+    <w:lsdException w:name="Medium Grid 3 Accent 5" w:uiPriority="69"/>
+    <w:lsdException w:name="Dark List Accent 5" w:uiPriority="70"/>
+    <w:lsdException w:name="Colorful Shading Accent 5" w:uiPriority="71"/>
+    <w:lsdException w:name="Colorful List Accent 5" w:uiPriority="72"/>
+    <w:lsdException w:name="Colorful Grid Accent 5" w:uiPriority="73"/>
+    <w:lsdException w:name="Light Shading Accent 6" w:uiPriority="60"/>
+    <w:lsdException w:name="Light List Accent 6" w:uiPriority="61"/>
+    <w:lsdException w:name="Light Grid Accent 6" w:uiPriority="62"/>
+    <w:lsdException w:name="Medium Shading 1 Accent 6" w:uiPriority="63"/>
+    <w:lsdException w:name="Medium Shading 2 Accent 6" w:uiPriority="64"/>
+    <w:lsdException w:name="Medium List 1 Accent 6" w:uiPriority="65"/>
+    <w:lsdException w:name="Medium List 2 Accent 6" w:uiPriority="66"/>
+    <w:lsdException w:name="Medium Grid 1 Accent 6" w:uiPriority="67"/>
+    <w:lsdException w:name="Medium Grid 2 Accent 6" w:uiPriority="68"/>
+    <w:lsdException w:name="Medium Grid 3 Accent 6" w:uiPriority="69"/>
+    <w:lsdException w:name="Dark List Accent 6" w:uiPriority="70"/>
+    <w:lsdException w:name="Colorful Shading Accent 6" w:uiPriority="71"/>
+    <w:lsdException w:name="Colorful List Accent 6" w:uiPriority="72"/>
+    <w:lsdException w:name="Colorful Grid Accent 6" w:uiPriority="73"/>
+    <w:lsdException w:name="Subtle Emphasis" w:uiPriority="19" w:qFormat="1"/>
+    <w:lsdException w:name="Intense Emphasis" w:uiPriority="21" w:qFormat="1"/>
+    <w:lsdException w:name="Subtle Reference" w:uiPriority="31" w:qFormat="1"/>
+    <w:lsdException w:name="Intense Reference" w:uiPriority="32" w:qFormat="1"/>
+    <w:lsdException w:name="Book Title" w:uiPriority="33" w:qFormat="1"/>
+    <w:lsdException w:name="Bibliography" w:semiHidden="1" w:uiPriority="37" w:unhideWhenUsed="1"/>
+    <w:lsdException w:name="TOC Heading" w:semiHidden="1" w:uiPriority="39" w:unhideWhenUsed="1" w:qFormat="1"/>
+    <w:lsdException w:name="Plain Table 1" w:uiPriority="41"/>
+    <w:lsdException w:name="Plain Table 2" w:uiPriority="42"/>
+    <w:lsdException w:name="Plain Table 3" w:uiPriority="43"/>
+    <w:lsdException w:name="Plain Table 4" w:uiPriority="44"/>
+    <w:lsdException w:name="Plain Table 5" w:uiPriority="45"/>
+    <w:lsdException w:name="Grid Table Light" w:uiPriority="40"/>
+    <w:lsdException w:name="Grid Table 1 Light" w:uiPriority="46"/>
+    <w:lsdException w:name="Grid Table 2" w:uiPriority="47"/>
+    <w:lsdException w:name="Grid Table 3" w:uiPriority="48"/>
+    <w:lsdException w:name="Grid Table 4" w:uiPriority="49"/>
+    <w:lsdException w:name="Grid Table 5 Dark" w:uiPriority="50"/>
+    <w:lsdException w:name="Grid Table 6 Colorful" w:uiPriority="51"/>
+    <w:lsdException w:name="Grid Table 7 Colorful" w:uiPriority="52"/>
+    <w:lsdException w:name="Grid Table 1 Light Accent 1" w:uiPriority="46"/>
+    <w:lsdException w:name="Grid Table 2 Accent 1" w:uiPriority="47"/>
+    <w:lsdException w:name="Grid Table 3 Accent 1" w:uiPriority="48"/>
+    <w:lsdException w:name="Grid Table 4 Accent 1" w:uiPriority="49"/>
+    <w:lsdException w:name="Grid Table 5 Dark Accent 1" w:uiPriority="50"/>
+    <w:lsdException w:name="Grid Table 6 Colorful Accent 1" w:uiPriority="51"/>
+    <w:lsdException w:name="Grid Table 7 Colorful Accent 1" w:uiPriority="52"/>
+    <w:lsdException w:name="Grid Table 1 Light Accent 2" w:uiPriority="46"/>
+    <w:lsdException w:name="Grid Table 2 Accent 2" w:uiPriority="47"/>
+    <w:lsdException w:name="Grid Table 3 Accent 2" w:uiPriority="48"/>
+    <w:lsdException w:name="Grid Table 4 Accent 2" w:uiPriority="49"/>
+    <w:lsdException w:name="Grid Table 5 Dark Accent 2" w:uiPriority="50"/>
+    <w:lsdException w:name="Grid Table 6 Colorful Accent 2" w:uiPriority="51"/>
+    <w:lsdException w:name="Grid Table 7 Colorful Accent 2" w:uiPriority="52"/>
+    <w:lsdException w:name="Grid Table 1 Light Accent 3" w:uiPriority="46"/>
+    <w:lsdException w:name="Grid Table 2 Accent 3" w:uiPriority="47"/>
+    <w:lsdException w:name="Grid Table 3 Accent 3" w:uiPriority="48"/>
+    <w:lsdException w:name="Grid Table 4 Accent 3" w:uiPriority="49"/>
+    <w:lsdException w:name="Grid Table 5 Dark Accent 3" w:uiPriority="50"/>
+    <w:lsdException w:name="Grid Table 6 Colorful Accent 3" w:uiPriority="51"/>
+    <w:lsdException w:name="Grid Table 7 Colorful Accent 3" w:uiPriority="52"/>
+    <w:lsdException w:name="Grid Table 1 Light Accent 4" w:uiPriority="46"/>
+    <w:lsdException w:name="Grid Table 2 Accent 4" w:uiPriority="47"/>
+    <w:lsdException w:name="Grid Table 3 Accent 4" w:uiPriority="48"/>
+    <w:lsdException w:name="Grid Table 4 Accent 4" w:uiPriority="49"/>
+    <w:lsdException w:name="Grid Table 5 Dark Accent 4" w:uiPriority="50"/>
+    <w:lsdException w:name="Grid Table 6 Colorful Accent 4" w:uiPriority="51"/>
+    <w:lsdException w:name="Grid Table 7 Colorful Accent 4" w:uiPriority="52"/>
+    <w:lsdException w:name="Grid Table 1 Light Accent 5" w:uiPriority="46"/>
+    <w:lsdException w:name="Grid Table 2 Accent 5" w:uiPriority="47"/>
+    <w:lsdException w:name="Grid Table 3 Accent 5" w:uiPriority="48"/>
+    <w:lsdException w:name="Grid Table 4 Accent 5" w:uiPriority="49"/>
+    <w:lsdException w:name="Grid Table 5 Dark Accent 5" w:uiPriority="50"/>
+    <w:lsdException w:name="Grid Table 6 Colorful Accent 5" w:uiPriority="51"/>
+    <w:lsdException w:name="Grid Table 7 Colorful Accent 5" w:uiPriority="52"/>
+    <w:lsdException w:name="Grid Table 1 Light Accent 6" w:uiPriority="46"/>
+    <w:lsdException w:name="Grid Table 2 Accent 6" w:uiPriority="47"/>
+    <w:lsdException w:name="Grid Table 3 Accent 6" w:uiPriority="48"/>
+    <w:lsdException w:name="Grid Table 4 Accent 6" w:uiPriority="49"/>
+    <w:lsdException w:name="Grid Table 5 Dark Accent 6" w:uiPriority="50"/>
+    <w:lsdException w:name="Grid Table 6 Colorful Accent 6" w:uiPriority="51"/>
+    <w:lsdException w:name="Grid Table 7 Colorful Accent 6" w:uiPriority="52"/>
+    <w:lsdException w:name="List Table 1 Light" w:uiPriority="46"/>
+    <w:lsdException w:name="List Table 2" w:uiPriority="47"/>
+    <w:lsdException w:name="List Table 3" w:uiPriority="48"/>
+    <w:lsdException w:name="List Table 4" w:uiPriority="49"/>
+    <w:lsdException w:name="List Table 5 Dark" w:uiPriority="50"/>
+    <w:lsdException w:name="List Table 6 Colorful" w:uiPriority="51"/>
+    <w:lsdException w:name="List Table 7 Colorful" w:uiPriority="52"/>
+    <w:lsdException w:name="List Table 1 Light Accent 1" w:uiPriority="46"/>
+    <w:lsdException w:name="List Table 2 Accent 1" w:uiPriority="47"/>
+    <w:lsdException w:name="List Table 3 Accent 1" w:uiPriority="48"/>
+    <w:lsdException w:name="List Table 4 Accent 1" w:uiPriority="49"/>
+    <w:lsdException w:name="List Table 5 Dark Accent 1" w:uiPriority="50"/>
+    <w:lsdException w:name="List Table 6 Colorful Accent 1" w:uiPriority="51"/>
+    <w:lsdException w:name="List Table 7 Colorful Accent 1" w:uiPriority="52"/>
+    <w:lsdException w:name="List Table 1 Light Accent 2" w:uiPriority="46"/>
+    <w:lsdException w:name="List Table 2 Accent 2" w:uiPriority="47"/>
+    <w:lsdException w:name="List Table 3 Accent 2" w:uiPriority="48"/>
+    <w:lsdException w:name="List Table 4 Accent 2" w:uiPriority="49"/>
+    <w:lsdException w:name="List Table 5 Dark Accent 2" w:uiPriority="50"/>
+    <w:lsdException w:name="List Table 6 Colorful Accent 2" w:uiPriority="51"/>
+    <w:lsdException w:name="List Table 7 Colorful Accent 2" w:uiPriority="52"/>
+    <w:lsdException w:name="List Table 1 Light Accent 3" w:uiPriority="46"/>
+    <w:lsdException w:name="List Table 2 Accent 3" w:uiPriority="47"/>
+    <w:lsdException w:name="List Table 3 Accent 3" w:uiPriority="48"/>
+    <w:lsdException w:name="List Table 4 Accent 3" w:uiPriority="49"/>
+    <w:lsdException w:name="List Table 5 Dark Accent 3" w:uiPriority="50"/>
+    <w:lsdException w:name="List Table 6 Colorful Accent 3" w:uiPriority="51"/>
+    <w:lsdException w:name="List Table 7 Colorful Accent 3" w:uiPriority="52"/>
+    <w:lsdException w:name="List Table 1 Light Accent 4" w:uiPriority="46"/>
+    <w:lsdException w:name="List Table 2 Accent 4" w:uiPriority="47"/>
+    <w:lsdException w:name="List Table 3 Accent 4" w:uiPriority="48"/>
+    <w:lsdException w:name="List Table 4 Accent 4" w:uiPriority="49"/>
+    <w:lsdException w:name="List Table 5 Dark Accent 4" w:uiPriority="50"/>
+    <w:lsdException w:name="List Table 6 Colorful Accent 4" w:uiPriority="51"/>
+    <w:lsdException w:name="List Table 7 Colorful Accent 4" w:uiPriority="52"/>
+    <w:lsdException w:name="List Table 1 Light Accent 5" w:uiPriority="46"/>
+    <w:lsdException w:name="List Table 2 Accent 5" w:uiPriority="47"/>
+    <w:lsdException w:name="List Table 3 Accent 5" w:uiPriority="48"/>
+    <w:lsdException w:name="List Table 4 Accent 5" w:uiPriority="49"/>
+    <w:lsdException w:name="List Table 5 Dark Accent 5" w:uiPriority="50"/>
+    <w:lsdException w:name="List Table 6 Colorful Accent 5" w:uiPriority="51"/>
+    <w:lsdException w:name="List Table 7 Colorful Accent 5" w:uiPriority="52"/>
+    <w:lsdException w:name="List Table 1 Light Accent 6" w:uiPriority="46"/>
+    <w:lsdException w:name="List Table 2 Accent 6" w:uiPriority="47"/>
+    <w:lsdException w:name="List Table 3 Accent 6" w:uiPriority="48"/>
+    <w:lsdException w:name="List Table 4 Accent 6" w:uiPriority="49"/>
+    <w:lsdException w:name="List Table 5 Dark Accent 6" w:uiPriority="50"/>
+    <w:lsdException w:name="List Table 6 Colorful Accent 6" w:uiPriority="51"/>
+    <w:lsdException w:name="List Table 7 Colorful Accent 6" w:uiPriority="52"/>
   </w:latentStyles>
   <w:style w:type="paragraph" w:default="1" w:styleId="Normal">
     <w:name w:val="Normal"/>
@@ -6528,7 +5804,6 @@
   <w:style w:type="character" w:default="1" w:styleId="Policepardfaut">
     <w:name w:val="Default Paragraph Font"/>
     <w:uiPriority w:val="1"/>
-    <w:semiHidden/>
     <w:unhideWhenUsed/>
   </w:style>
   <w:style w:type="table" w:default="1" w:styleId="TableauNormal">
@@ -6536,7 +5811,6 @@
     <w:uiPriority w:val="99"/>
     <w:semiHidden/>
     <w:unhideWhenUsed/>
-    <w:qFormat/>
     <w:tblPr>
       <w:tblInd w:w="0" w:type="dxa"/>
       <w:tblCellMar>
@@ -6870,7 +6144,6 @@
     <w:uiPriority w:val="59"/>
     <w:rsid w:val="00E25306"/>
     <w:tblPr>
-      <w:tblInd w:w="0" w:type="dxa"/>
       <w:tblBorders>
         <w:top w:val="single" w:sz="4" w:space="0" w:color="000000"/>
         <w:left w:val="single" w:sz="4" w:space="0" w:color="000000"/>
@@ -6879,12 +6152,6 @@
         <w:insideH w:val="single" w:sz="4" w:space="0" w:color="000000"/>
         <w:insideV w:val="single" w:sz="4" w:space="0" w:color="000000"/>
       </w:tblBorders>
-      <w:tblCellMar>
-        <w:top w:w="0" w:type="dxa"/>
-        <w:left w:w="108" w:type="dxa"/>
-        <w:bottom w:w="0" w:type="dxa"/>
-        <w:right w:w="108" w:type="dxa"/>
-      </w:tblCellMar>
     </w:tblPr>
   </w:style>
   <w:style w:type="character" w:styleId="Lienhypertextesuivivisit">
@@ -7321,7 +6588,7 @@
 </file>
 
 <file path=customXml/itemProps1.xml><?xml version="1.0" encoding="utf-8"?>
-<ds:datastoreItem xmlns:ds="http://schemas.openxmlformats.org/officeDocument/2006/customXml" ds:itemID="{0C649B71-8340-48F1-BD6D-55369490D742}">
+<ds:datastoreItem xmlns:ds="http://schemas.openxmlformats.org/officeDocument/2006/customXml" ds:itemID="{9145D332-4668-4E44-97AA-220E98EB1F5C}">
   <ds:schemaRefs>
     <ds:schemaRef ds:uri="http://schemas.openxmlformats.org/officeDocument/2006/bibliography"/>
   </ds:schemaRefs>

</xml_diff>